<commit_message>
replaced owner with manager
</commit_message>
<xml_diff>
--- a/docs/Requirements Definition.docx
+++ b/docs/Requirements Definition.docx
@@ -705,7 +705,25 @@
           <w:sz w:val="24"/>
           <w:szCs w:val="24"/>
         </w:rPr>
-        <w:t>Most of the functional requirements for this project relate to what user accounts can do. The first item on the list defines what all accounts should be able to do. Items two through five define functions specific to a certain account type. There are four account types in our program which are: customer, chef, cashier, and admin(owner). The last items just detail how certain parts of the online interface will look.</w:t>
+        <w:t>Most of the functional requirements for this project relate to what user accounts can do. The first item on the list defines what all accounts should be able to do. Items two through five define functions specific to a certain account type. There are four account types in our program which are: customer, chef, cashier, and admin(</w:t>
+      </w:r>
+      <w:r>
+        <w:rPr>
+          <w:rFonts w:ascii="Arial" w:eastAsia="Arial" w:hAnsi="Arial" w:cs="Arial"/>
+          <w:sz w:val="24"/>
+          <w:szCs w:val="24"/>
+        </w:rPr>
+        <w:t>manager</w:t>
+      </w:r>
+      <w:bookmarkStart w:id="0" w:name="_GoBack"/>
+      <w:bookmarkEnd w:id="0"/>
+      <w:r>
+        <w:rPr>
+          <w:rFonts w:ascii="Arial" w:eastAsia="Arial" w:hAnsi="Arial" w:cs="Arial"/>
+          <w:sz w:val="24"/>
+          <w:szCs w:val="24"/>
+        </w:rPr>
+        <w:t>). The last items just detail how certain parts of the online interface will look.</w:t>
       </w:r>
     </w:p>
     <w:p>
@@ -1131,840 +1149,858 @@
           <w:sz w:val="24"/>
           <w:szCs w:val="24"/>
         </w:rPr>
+        <w:t>Chef Account Details</w:t>
+      </w:r>
+    </w:p>
+    <w:p>
+      <w:pPr>
+        <w:numPr>
+          <w:ilvl w:val="1"/>
+          <w:numId w:val="2"/>
+        </w:numPr>
+        <w:spacing w:after="0"/>
+        <w:jc w:val="left"/>
+        <w:rPr>
+          <w:rFonts w:ascii="Arial" w:eastAsia="Arial" w:hAnsi="Arial" w:cs="Arial"/>
+          <w:sz w:val="24"/>
+          <w:szCs w:val="24"/>
+        </w:rPr>
+      </w:pPr>
+      <w:r>
+        <w:rPr>
+          <w:rFonts w:ascii="Arial" w:eastAsia="Arial" w:hAnsi="Arial" w:cs="Arial"/>
+          <w:sz w:val="24"/>
+          <w:szCs w:val="24"/>
+        </w:rPr>
+        <w:t>Will be able to see incoming orders</w:t>
+      </w:r>
+    </w:p>
+    <w:p>
+      <w:pPr>
+        <w:numPr>
+          <w:ilvl w:val="2"/>
+          <w:numId w:val="2"/>
+        </w:numPr>
+        <w:spacing w:after="0"/>
+        <w:jc w:val="left"/>
+        <w:rPr>
+          <w:rFonts w:ascii="Arial" w:eastAsia="Arial" w:hAnsi="Arial" w:cs="Arial"/>
+          <w:sz w:val="24"/>
+          <w:szCs w:val="24"/>
+        </w:rPr>
+      </w:pPr>
+      <w:r>
+        <w:rPr>
+          <w:rFonts w:ascii="Arial" w:eastAsia="Arial" w:hAnsi="Arial" w:cs="Arial"/>
+          <w:sz w:val="24"/>
+          <w:szCs w:val="24"/>
+        </w:rPr>
+        <w:t>Orders will be organized by pick up time</w:t>
+      </w:r>
+    </w:p>
+    <w:p>
+      <w:pPr>
+        <w:numPr>
+          <w:ilvl w:val="2"/>
+          <w:numId w:val="2"/>
+        </w:numPr>
+        <w:spacing w:after="0"/>
+        <w:jc w:val="left"/>
+        <w:rPr>
+          <w:rFonts w:ascii="Arial" w:eastAsia="Arial" w:hAnsi="Arial" w:cs="Arial"/>
+          <w:sz w:val="24"/>
+          <w:szCs w:val="24"/>
+        </w:rPr>
+      </w:pPr>
+      <w:r>
+        <w:rPr>
+          <w:rFonts w:ascii="Arial" w:eastAsia="Arial" w:hAnsi="Arial" w:cs="Arial"/>
+          <w:sz w:val="24"/>
+          <w:szCs w:val="24"/>
+        </w:rPr>
+        <w:t>The chef will be able to update the order status</w:t>
+      </w:r>
+    </w:p>
+    <w:p>
+      <w:pPr>
+        <w:numPr>
+          <w:ilvl w:val="2"/>
+          <w:numId w:val="2"/>
+        </w:numPr>
+        <w:spacing w:after="0"/>
+        <w:jc w:val="left"/>
+        <w:rPr>
+          <w:rFonts w:ascii="Arial" w:eastAsia="Arial" w:hAnsi="Arial" w:cs="Arial"/>
+          <w:sz w:val="24"/>
+          <w:szCs w:val="24"/>
+        </w:rPr>
+      </w:pPr>
+      <w:r>
+        <w:rPr>
+          <w:rFonts w:ascii="Arial" w:eastAsia="Arial" w:hAnsi="Arial" w:cs="Arial"/>
+          <w:sz w:val="24"/>
+          <w:szCs w:val="24"/>
+        </w:rPr>
+        <w:t>Orders will show up no later than 10 minutes before it needs to be ready</w:t>
+      </w:r>
+    </w:p>
+    <w:p>
+      <w:pPr>
+        <w:numPr>
+          <w:ilvl w:val="1"/>
+          <w:numId w:val="2"/>
+        </w:numPr>
+        <w:spacing w:after="0"/>
+        <w:jc w:val="left"/>
+        <w:rPr>
+          <w:rFonts w:ascii="Arial" w:eastAsia="Arial" w:hAnsi="Arial" w:cs="Arial"/>
+          <w:sz w:val="24"/>
+          <w:szCs w:val="24"/>
+        </w:rPr>
+      </w:pPr>
+      <w:r>
+        <w:rPr>
+          <w:rFonts w:ascii="Arial" w:eastAsia="Arial" w:hAnsi="Arial" w:cs="Arial"/>
+          <w:sz w:val="24"/>
+          <w:szCs w:val="24"/>
+        </w:rPr>
+        <w:t>Chefs will be able to update the inventory</w:t>
+      </w:r>
+    </w:p>
+    <w:p>
+      <w:pPr>
+        <w:numPr>
+          <w:ilvl w:val="2"/>
+          <w:numId w:val="2"/>
+        </w:numPr>
+        <w:spacing w:after="0"/>
+        <w:jc w:val="left"/>
+        <w:rPr>
+          <w:rFonts w:ascii="Arial" w:eastAsia="Arial" w:hAnsi="Arial" w:cs="Arial"/>
+          <w:sz w:val="24"/>
+          <w:szCs w:val="24"/>
+        </w:rPr>
+      </w:pPr>
+      <w:r>
+        <w:rPr>
+          <w:rFonts w:ascii="Arial" w:eastAsia="Arial" w:hAnsi="Arial" w:cs="Arial"/>
+          <w:sz w:val="24"/>
+          <w:szCs w:val="24"/>
+        </w:rPr>
+        <w:t>remove items that have been used for an order</w:t>
+      </w:r>
+    </w:p>
+    <w:p>
+      <w:pPr>
+        <w:numPr>
+          <w:ilvl w:val="2"/>
+          <w:numId w:val="2"/>
+        </w:numPr>
+        <w:spacing w:after="0"/>
+        <w:jc w:val="left"/>
+        <w:rPr>
+          <w:rFonts w:ascii="Arial" w:eastAsia="Arial" w:hAnsi="Arial" w:cs="Arial"/>
+          <w:sz w:val="24"/>
+          <w:szCs w:val="24"/>
+        </w:rPr>
+      </w:pPr>
+      <w:r>
+        <w:rPr>
+          <w:rFonts w:ascii="Arial" w:eastAsia="Arial" w:hAnsi="Arial" w:cs="Arial"/>
+          <w:sz w:val="24"/>
+          <w:szCs w:val="24"/>
+        </w:rPr>
+        <w:t>remove items that have spoiled</w:t>
+      </w:r>
+    </w:p>
+    <w:p>
+      <w:pPr>
+        <w:numPr>
+          <w:ilvl w:val="0"/>
+          <w:numId w:val="2"/>
+        </w:numPr>
+        <w:spacing w:after="0"/>
+        <w:jc w:val="left"/>
+        <w:rPr>
+          <w:rFonts w:ascii="Arial" w:eastAsia="Arial" w:hAnsi="Arial" w:cs="Arial"/>
+          <w:b/>
+          <w:sz w:val="24"/>
+          <w:szCs w:val="24"/>
+        </w:rPr>
+      </w:pPr>
+      <w:r>
+        <w:rPr>
+          <w:rFonts w:ascii="Arial" w:eastAsia="Arial" w:hAnsi="Arial" w:cs="Arial"/>
+          <w:b/>
+          <w:sz w:val="24"/>
+          <w:szCs w:val="24"/>
+        </w:rPr>
+        <w:t>Cashier Account Details</w:t>
+      </w:r>
+    </w:p>
+    <w:p>
+      <w:pPr>
+        <w:numPr>
+          <w:ilvl w:val="1"/>
+          <w:numId w:val="2"/>
+        </w:numPr>
+        <w:spacing w:after="0"/>
+        <w:jc w:val="left"/>
+        <w:rPr>
+          <w:rFonts w:ascii="Arial" w:eastAsia="Arial" w:hAnsi="Arial" w:cs="Arial"/>
+          <w:sz w:val="24"/>
+          <w:szCs w:val="24"/>
+        </w:rPr>
+      </w:pPr>
+      <w:r>
+        <w:rPr>
+          <w:rFonts w:ascii="Arial" w:eastAsia="Arial" w:hAnsi="Arial" w:cs="Arial"/>
+          <w:sz w:val="24"/>
+          <w:szCs w:val="24"/>
+        </w:rPr>
+        <w:t>Be able to lookup customer’s numeric ID</w:t>
+      </w:r>
+    </w:p>
+    <w:p>
+      <w:pPr>
+        <w:numPr>
+          <w:ilvl w:val="1"/>
+          <w:numId w:val="2"/>
+        </w:numPr>
+        <w:spacing w:after="0"/>
+        <w:jc w:val="left"/>
+        <w:rPr>
+          <w:rFonts w:ascii="Arial" w:eastAsia="Arial" w:hAnsi="Arial" w:cs="Arial"/>
+          <w:sz w:val="24"/>
+          <w:szCs w:val="24"/>
+        </w:rPr>
+      </w:pPr>
+      <w:r>
+        <w:rPr>
+          <w:rFonts w:ascii="Arial" w:eastAsia="Arial" w:hAnsi="Arial" w:cs="Arial"/>
+          <w:sz w:val="24"/>
+          <w:szCs w:val="24"/>
+        </w:rPr>
+        <w:t>See list of orders and which customers they are associated with</w:t>
+      </w:r>
+    </w:p>
+    <w:p>
+      <w:pPr>
+        <w:numPr>
+          <w:ilvl w:val="0"/>
+          <w:numId w:val="2"/>
+        </w:numPr>
+        <w:spacing w:after="0"/>
+        <w:jc w:val="left"/>
+        <w:rPr>
+          <w:rFonts w:ascii="Arial" w:eastAsia="Arial" w:hAnsi="Arial" w:cs="Arial"/>
+          <w:b/>
+          <w:sz w:val="24"/>
+          <w:szCs w:val="24"/>
+        </w:rPr>
+      </w:pPr>
+      <w:r>
+        <w:rPr>
+          <w:rFonts w:ascii="Arial" w:eastAsia="Arial" w:hAnsi="Arial" w:cs="Arial"/>
+          <w:b/>
+          <w:sz w:val="24"/>
+          <w:szCs w:val="24"/>
+        </w:rPr>
+        <w:t>Admin (</w:t>
+      </w:r>
+      <w:r>
+        <w:rPr>
+          <w:rFonts w:ascii="Arial" w:eastAsia="Arial" w:hAnsi="Arial" w:cs="Arial"/>
+          <w:b/>
+          <w:sz w:val="24"/>
+          <w:szCs w:val="24"/>
+        </w:rPr>
+        <w:t>Manager</w:t>
+      </w:r>
+      <w:r>
+        <w:rPr>
+          <w:rFonts w:ascii="Arial" w:eastAsia="Arial" w:hAnsi="Arial" w:cs="Arial"/>
+          <w:b/>
+          <w:sz w:val="24"/>
+          <w:szCs w:val="24"/>
+        </w:rPr>
+        <w:t>) Account Details</w:t>
+      </w:r>
+    </w:p>
+    <w:p>
+      <w:pPr>
+        <w:numPr>
+          <w:ilvl w:val="1"/>
+          <w:numId w:val="2"/>
+        </w:numPr>
+        <w:spacing w:after="0"/>
+        <w:jc w:val="left"/>
+        <w:rPr>
+          <w:rFonts w:ascii="Arial" w:eastAsia="Arial" w:hAnsi="Arial" w:cs="Arial"/>
+          <w:sz w:val="24"/>
+          <w:szCs w:val="24"/>
+        </w:rPr>
+      </w:pPr>
+      <w:r>
+        <w:rPr>
+          <w:rFonts w:ascii="Arial" w:eastAsia="Arial" w:hAnsi="Arial" w:cs="Arial"/>
+          <w:sz w:val="24"/>
+          <w:szCs w:val="24"/>
+        </w:rPr>
+        <w:t>Add and remove employee accounts</w:t>
+      </w:r>
+    </w:p>
+    <w:p>
+      <w:pPr>
+        <w:numPr>
+          <w:ilvl w:val="1"/>
+          <w:numId w:val="2"/>
+        </w:numPr>
+        <w:spacing w:after="0"/>
+        <w:jc w:val="left"/>
+        <w:rPr>
+          <w:rFonts w:ascii="Arial" w:eastAsia="Arial" w:hAnsi="Arial" w:cs="Arial"/>
+          <w:sz w:val="24"/>
+          <w:szCs w:val="24"/>
+        </w:rPr>
+      </w:pPr>
+      <w:r>
+        <w:rPr>
+          <w:rFonts w:ascii="Arial" w:eastAsia="Arial" w:hAnsi="Arial" w:cs="Arial"/>
+          <w:sz w:val="24"/>
+          <w:szCs w:val="24"/>
+        </w:rPr>
+        <w:t xml:space="preserve">Update the menu </w:t>
+      </w:r>
+    </w:p>
+    <w:p>
+      <w:pPr>
+        <w:numPr>
+          <w:ilvl w:val="1"/>
+          <w:numId w:val="2"/>
+        </w:numPr>
+        <w:spacing w:after="0"/>
+        <w:jc w:val="left"/>
+        <w:rPr>
+          <w:rFonts w:ascii="Arial" w:eastAsia="Arial" w:hAnsi="Arial" w:cs="Arial"/>
+          <w:sz w:val="24"/>
+          <w:szCs w:val="24"/>
+        </w:rPr>
+      </w:pPr>
+      <w:r>
+        <w:rPr>
+          <w:rFonts w:ascii="Arial" w:eastAsia="Arial" w:hAnsi="Arial" w:cs="Arial"/>
+          <w:sz w:val="24"/>
+          <w:szCs w:val="24"/>
+        </w:rPr>
+        <w:t>Order inventory</w:t>
+      </w:r>
+    </w:p>
+    <w:p>
+      <w:pPr>
+        <w:numPr>
+          <w:ilvl w:val="0"/>
+          <w:numId w:val="2"/>
+        </w:numPr>
+        <w:spacing w:after="0"/>
+        <w:jc w:val="left"/>
+        <w:rPr>
+          <w:rFonts w:ascii="Arial" w:eastAsia="Arial" w:hAnsi="Arial" w:cs="Arial"/>
+          <w:b/>
+          <w:sz w:val="24"/>
+          <w:szCs w:val="24"/>
+        </w:rPr>
+      </w:pPr>
+      <w:r>
+        <w:rPr>
+          <w:rFonts w:ascii="Arial" w:eastAsia="Arial" w:hAnsi="Arial" w:cs="Arial"/>
+          <w:b/>
+          <w:sz w:val="24"/>
+          <w:szCs w:val="24"/>
+        </w:rPr>
+        <w:t>Menu display</w:t>
+      </w:r>
+    </w:p>
+    <w:p>
+      <w:pPr>
+        <w:numPr>
+          <w:ilvl w:val="1"/>
+          <w:numId w:val="2"/>
+        </w:numPr>
+        <w:spacing w:after="0"/>
+        <w:jc w:val="left"/>
+        <w:rPr>
+          <w:rFonts w:ascii="Arial" w:eastAsia="Arial" w:hAnsi="Arial" w:cs="Arial"/>
+          <w:sz w:val="24"/>
+          <w:szCs w:val="24"/>
+        </w:rPr>
+      </w:pPr>
+      <w:r>
+        <w:rPr>
+          <w:rFonts w:ascii="Arial" w:eastAsia="Arial" w:hAnsi="Arial" w:cs="Arial"/>
+          <w:sz w:val="24"/>
+          <w:szCs w:val="24"/>
+        </w:rPr>
+        <w:t>Able to be sorted by most popular items</w:t>
+      </w:r>
+    </w:p>
+    <w:p>
+      <w:pPr>
+        <w:numPr>
+          <w:ilvl w:val="2"/>
+          <w:numId w:val="2"/>
+        </w:numPr>
+        <w:spacing w:after="0"/>
+        <w:jc w:val="left"/>
+        <w:rPr>
+          <w:rFonts w:ascii="Arial" w:eastAsia="Arial" w:hAnsi="Arial" w:cs="Arial"/>
+          <w:sz w:val="24"/>
+          <w:szCs w:val="24"/>
+        </w:rPr>
+      </w:pPr>
+      <w:r>
+        <w:rPr>
+          <w:rFonts w:ascii="Arial" w:eastAsia="Arial" w:hAnsi="Arial" w:cs="Arial"/>
+          <w:sz w:val="24"/>
+          <w:szCs w:val="24"/>
+        </w:rPr>
+        <w:t>each item on the menu must keep track of how many times it was order in the last month</w:t>
+      </w:r>
+    </w:p>
+    <w:p>
+      <w:pPr>
+        <w:numPr>
+          <w:ilvl w:val="1"/>
+          <w:numId w:val="2"/>
+        </w:numPr>
+        <w:spacing w:after="0"/>
+        <w:jc w:val="left"/>
+        <w:rPr>
+          <w:rFonts w:ascii="Arial" w:eastAsia="Arial" w:hAnsi="Arial" w:cs="Arial"/>
+          <w:sz w:val="24"/>
+          <w:szCs w:val="24"/>
+        </w:rPr>
+      </w:pPr>
+      <w:r>
+        <w:rPr>
+          <w:rFonts w:ascii="Arial" w:eastAsia="Arial" w:hAnsi="Arial" w:cs="Arial"/>
+          <w:sz w:val="24"/>
+          <w:szCs w:val="24"/>
+        </w:rPr>
+        <w:t>Able to be sorted by price</w:t>
+      </w:r>
+    </w:p>
+    <w:p>
+      <w:pPr>
+        <w:numPr>
+          <w:ilvl w:val="1"/>
+          <w:numId w:val="2"/>
+        </w:numPr>
+        <w:spacing w:after="0"/>
+        <w:jc w:val="left"/>
+        <w:rPr>
+          <w:rFonts w:ascii="Arial" w:eastAsia="Arial" w:hAnsi="Arial" w:cs="Arial"/>
+          <w:sz w:val="24"/>
+          <w:szCs w:val="24"/>
+        </w:rPr>
+      </w:pPr>
+      <w:r>
+        <w:rPr>
+          <w:rFonts w:ascii="Arial" w:eastAsia="Arial" w:hAnsi="Arial" w:cs="Arial"/>
+          <w:sz w:val="24"/>
+          <w:szCs w:val="24"/>
+        </w:rPr>
+        <w:t>Default menu presentation will be sorted alphabetically within categories</w:t>
+      </w:r>
+    </w:p>
+    <w:p>
+      <w:pPr>
+        <w:numPr>
+          <w:ilvl w:val="2"/>
+          <w:numId w:val="2"/>
+        </w:numPr>
+        <w:spacing w:after="0"/>
+        <w:jc w:val="left"/>
+        <w:rPr>
+          <w:rFonts w:ascii="Arial" w:eastAsia="Arial" w:hAnsi="Arial" w:cs="Arial"/>
+          <w:sz w:val="24"/>
+          <w:szCs w:val="24"/>
+        </w:rPr>
+      </w:pPr>
+      <w:r>
+        <w:rPr>
+          <w:rFonts w:ascii="Arial" w:eastAsia="Arial" w:hAnsi="Arial" w:cs="Arial"/>
+          <w:sz w:val="24"/>
+          <w:szCs w:val="24"/>
+        </w:rPr>
+        <w:t>Menu categories are bagels, spreads, sandwiches, and beverages</w:t>
+      </w:r>
+    </w:p>
+    <w:p>
+      <w:pPr>
+        <w:numPr>
+          <w:ilvl w:val="1"/>
+          <w:numId w:val="2"/>
+        </w:numPr>
+        <w:spacing w:after="0"/>
+        <w:jc w:val="left"/>
+        <w:rPr>
+          <w:rFonts w:ascii="Arial" w:eastAsia="Arial" w:hAnsi="Arial" w:cs="Arial"/>
+          <w:sz w:val="24"/>
+          <w:szCs w:val="24"/>
+        </w:rPr>
+      </w:pPr>
+      <w:r>
+        <w:rPr>
+          <w:rFonts w:ascii="Arial" w:eastAsia="Arial" w:hAnsi="Arial" w:cs="Arial"/>
+          <w:sz w:val="24"/>
+          <w:szCs w:val="24"/>
+        </w:rPr>
+        <w:t>No premade combos</w:t>
+      </w:r>
+      <w:r>
+        <w:rPr>
+          <w:rFonts w:ascii="Arial" w:eastAsia="Arial" w:hAnsi="Arial" w:cs="Arial"/>
+          <w:sz w:val="24"/>
+          <w:szCs w:val="24"/>
+        </w:rPr>
+        <w:t>,</w:t>
+      </w:r>
+      <w:r>
+        <w:rPr>
+          <w:rFonts w:ascii="Arial" w:eastAsia="Arial" w:hAnsi="Arial" w:cs="Arial"/>
+          <w:sz w:val="24"/>
+          <w:szCs w:val="24"/>
+        </w:rPr>
+        <w:t xml:space="preserve"> all items are sold individually</w:t>
+      </w:r>
+    </w:p>
+    <w:p>
+      <w:pPr>
+        <w:numPr>
+          <w:ilvl w:val="0"/>
+          <w:numId w:val="2"/>
+        </w:numPr>
+        <w:spacing w:after="0"/>
+        <w:jc w:val="left"/>
+        <w:rPr>
+          <w:rFonts w:ascii="Arial" w:eastAsia="Arial" w:hAnsi="Arial" w:cs="Arial"/>
+          <w:b/>
+          <w:sz w:val="24"/>
+          <w:szCs w:val="24"/>
+        </w:rPr>
+      </w:pPr>
+      <w:r>
+        <w:rPr>
+          <w:rFonts w:ascii="Arial" w:eastAsia="Arial" w:hAnsi="Arial" w:cs="Arial"/>
+          <w:b/>
+          <w:sz w:val="24"/>
+          <w:szCs w:val="24"/>
+        </w:rPr>
+        <w:t>Orders</w:t>
+      </w:r>
+    </w:p>
+    <w:p>
+      <w:pPr>
+        <w:numPr>
+          <w:ilvl w:val="1"/>
+          <w:numId w:val="2"/>
+        </w:numPr>
+        <w:spacing w:after="0"/>
+        <w:jc w:val="left"/>
+        <w:rPr>
+          <w:rFonts w:ascii="Arial" w:eastAsia="Arial" w:hAnsi="Arial" w:cs="Arial"/>
+          <w:sz w:val="24"/>
+          <w:szCs w:val="24"/>
+        </w:rPr>
+      </w:pPr>
+      <w:r>
+        <w:rPr>
+          <w:rFonts w:ascii="Arial" w:eastAsia="Arial" w:hAnsi="Arial" w:cs="Arial"/>
+          <w:sz w:val="24"/>
+          <w:szCs w:val="24"/>
+        </w:rPr>
+        <w:t>Pick up times for an order may be specified</w:t>
+      </w:r>
+    </w:p>
+    <w:p>
+      <w:pPr>
+        <w:numPr>
+          <w:ilvl w:val="2"/>
+          <w:numId w:val="2"/>
+        </w:numPr>
+        <w:spacing w:after="0"/>
+        <w:jc w:val="left"/>
+        <w:rPr>
+          <w:rFonts w:ascii="Arial" w:eastAsia="Arial" w:hAnsi="Arial" w:cs="Arial"/>
+          <w:sz w:val="24"/>
+          <w:szCs w:val="24"/>
+        </w:rPr>
+      </w:pPr>
+      <w:r>
+        <w:rPr>
+          <w:rFonts w:ascii="Arial" w:eastAsia="Arial" w:hAnsi="Arial" w:cs="Arial"/>
+          <w:sz w:val="24"/>
+          <w:szCs w:val="24"/>
+        </w:rPr>
+        <w:t>Orders can only be placed one week in advance</w:t>
+      </w:r>
+    </w:p>
+    <w:p>
+      <w:pPr>
+        <w:numPr>
+          <w:ilvl w:val="2"/>
+          <w:numId w:val="2"/>
+        </w:numPr>
+        <w:spacing w:after="0"/>
+        <w:jc w:val="left"/>
+        <w:rPr>
+          <w:rFonts w:ascii="Arial" w:eastAsia="Arial" w:hAnsi="Arial" w:cs="Arial"/>
+          <w:sz w:val="24"/>
+          <w:szCs w:val="24"/>
+        </w:rPr>
+      </w:pPr>
+      <w:r>
+        <w:rPr>
+          <w:rFonts w:ascii="Arial" w:eastAsia="Arial" w:hAnsi="Arial" w:cs="Arial"/>
+          <w:sz w:val="24"/>
+          <w:szCs w:val="24"/>
+        </w:rPr>
+        <w:t>Orders without a specified pickup time will have a pickup time of when the order was placed plus 10 minutes</w:t>
+      </w:r>
+    </w:p>
+    <w:p>
+      <w:pPr>
+        <w:numPr>
+          <w:ilvl w:val="1"/>
+          <w:numId w:val="2"/>
+        </w:numPr>
+        <w:spacing w:after="0"/>
+        <w:jc w:val="left"/>
+        <w:rPr>
+          <w:rFonts w:ascii="Arial" w:eastAsia="Arial" w:hAnsi="Arial" w:cs="Arial"/>
+          <w:sz w:val="24"/>
+          <w:szCs w:val="24"/>
+        </w:rPr>
+      </w:pPr>
+      <w:r>
+        <w:rPr>
+          <w:rFonts w:ascii="Arial" w:eastAsia="Arial" w:hAnsi="Arial" w:cs="Arial"/>
+          <w:sz w:val="24"/>
+          <w:szCs w:val="24"/>
+        </w:rPr>
+        <w:t>Orders not picked up within 30 minutes of being ready are discarded</w:t>
+      </w:r>
+    </w:p>
+    <w:p>
+      <w:pPr>
+        <w:numPr>
+          <w:ilvl w:val="0"/>
+          <w:numId w:val="2"/>
+        </w:numPr>
+        <w:spacing w:after="0"/>
+        <w:jc w:val="left"/>
+        <w:rPr>
+          <w:rFonts w:ascii="Arial" w:eastAsia="Arial" w:hAnsi="Arial" w:cs="Arial"/>
+          <w:b/>
+          <w:sz w:val="24"/>
+          <w:szCs w:val="24"/>
+        </w:rPr>
+      </w:pPr>
+      <w:r>
+        <w:rPr>
+          <w:rFonts w:ascii="Arial" w:eastAsia="Arial" w:hAnsi="Arial" w:cs="Arial"/>
+          <w:b/>
+          <w:sz w:val="24"/>
+          <w:szCs w:val="24"/>
+        </w:rPr>
+        <w:t>Inventory</w:t>
+      </w:r>
+    </w:p>
+    <w:p>
+      <w:pPr>
+        <w:numPr>
+          <w:ilvl w:val="1"/>
+          <w:numId w:val="2"/>
+        </w:numPr>
+        <w:spacing w:after="0"/>
+        <w:jc w:val="left"/>
+        <w:rPr>
+          <w:rFonts w:ascii="Arial" w:eastAsia="Arial" w:hAnsi="Arial" w:cs="Arial"/>
+          <w:sz w:val="24"/>
+          <w:szCs w:val="24"/>
+        </w:rPr>
+      </w:pPr>
+      <w:r>
+        <w:rPr>
+          <w:rFonts w:ascii="Arial" w:eastAsia="Arial" w:hAnsi="Arial" w:cs="Arial"/>
+          <w:sz w:val="24"/>
+          <w:szCs w:val="24"/>
+        </w:rPr>
+        <w:t>Items ordered for are the same as items sold on the menu</w:t>
+      </w:r>
+    </w:p>
+    <w:p>
+      <w:pPr>
+        <w:numPr>
+          <w:ilvl w:val="1"/>
+          <w:numId w:val="2"/>
+        </w:numPr>
+        <w:spacing w:after="0"/>
+        <w:jc w:val="left"/>
+        <w:rPr>
+          <w:rFonts w:ascii="Arial" w:eastAsia="Arial" w:hAnsi="Arial" w:cs="Arial"/>
+          <w:sz w:val="24"/>
+          <w:szCs w:val="24"/>
+        </w:rPr>
+      </w:pPr>
+      <w:r>
+        <w:rPr>
+          <w:rFonts w:ascii="Arial" w:eastAsia="Arial" w:hAnsi="Arial" w:cs="Arial"/>
+          <w:sz w:val="24"/>
+          <w:szCs w:val="24"/>
+        </w:rPr>
+        <w:t>Each item can be ordered individually</w:t>
+      </w:r>
+    </w:p>
+    <w:p>
+      <w:pPr>
+        <w:numPr>
+          <w:ilvl w:val="1"/>
+          <w:numId w:val="2"/>
+        </w:numPr>
+        <w:spacing w:after="0"/>
+        <w:jc w:val="left"/>
+        <w:rPr>
+          <w:rFonts w:ascii="Arial" w:eastAsia="Arial" w:hAnsi="Arial" w:cs="Arial"/>
+          <w:sz w:val="24"/>
+          <w:szCs w:val="24"/>
+        </w:rPr>
+      </w:pPr>
+      <w:r>
+        <w:rPr>
+          <w:rFonts w:ascii="Arial" w:eastAsia="Arial" w:hAnsi="Arial" w:cs="Arial"/>
+          <w:sz w:val="24"/>
+          <w:szCs w:val="24"/>
+        </w:rPr>
+        <w:t>Provide an analytics screen</w:t>
+      </w:r>
+    </w:p>
+    <w:p>
+      <w:pPr>
+        <w:numPr>
+          <w:ilvl w:val="2"/>
+          <w:numId w:val="2"/>
+        </w:numPr>
+        <w:spacing w:after="0"/>
+        <w:jc w:val="left"/>
+        <w:rPr>
+          <w:rFonts w:ascii="Arial" w:eastAsia="Arial" w:hAnsi="Arial" w:cs="Arial"/>
+          <w:sz w:val="24"/>
+          <w:szCs w:val="24"/>
+        </w:rPr>
+      </w:pPr>
+      <w:r>
+        <w:rPr>
+          <w:rFonts w:ascii="Arial" w:eastAsia="Arial" w:hAnsi="Arial" w:cs="Arial"/>
+          <w:sz w:val="24"/>
+          <w:szCs w:val="24"/>
+        </w:rPr>
+        <w:t>See what items need to be ordered</w:t>
+      </w:r>
+    </w:p>
+    <w:p>
+      <w:pPr>
+        <w:numPr>
+          <w:ilvl w:val="2"/>
+          <w:numId w:val="2"/>
+        </w:numPr>
+        <w:spacing w:after="0"/>
+        <w:jc w:val="left"/>
+        <w:rPr>
+          <w:rFonts w:ascii="Arial" w:eastAsia="Arial" w:hAnsi="Arial" w:cs="Arial"/>
+          <w:sz w:val="24"/>
+          <w:szCs w:val="24"/>
+        </w:rPr>
+      </w:pPr>
+      <w:r>
+        <w:rPr>
+          <w:rFonts w:ascii="Arial" w:eastAsia="Arial" w:hAnsi="Arial" w:cs="Arial"/>
+          <w:sz w:val="24"/>
+          <w:szCs w:val="24"/>
+        </w:rPr>
+        <w:t xml:space="preserve">See the sale figures of each item </w:t>
+      </w:r>
+    </w:p>
+    <w:p>
+      <w:pPr>
+        <w:numPr>
+          <w:ilvl w:val="0"/>
+          <w:numId w:val="2"/>
+        </w:numPr>
+        <w:spacing w:after="0"/>
+        <w:jc w:val="left"/>
+        <w:rPr>
+          <w:rFonts w:ascii="Arial" w:eastAsia="Arial" w:hAnsi="Arial" w:cs="Arial"/>
+          <w:b/>
+          <w:sz w:val="24"/>
+          <w:szCs w:val="24"/>
+        </w:rPr>
+      </w:pPr>
+      <w:r>
+        <w:rPr>
+          <w:rFonts w:ascii="Arial" w:eastAsia="Arial" w:hAnsi="Arial" w:cs="Arial"/>
+          <w:b/>
+          <w:sz w:val="24"/>
+          <w:szCs w:val="24"/>
+        </w:rPr>
+        <w:t>Existing Customers</w:t>
+      </w:r>
+    </w:p>
+    <w:p>
+      <w:pPr>
+        <w:numPr>
+          <w:ilvl w:val="1"/>
+          <w:numId w:val="2"/>
+        </w:numPr>
+        <w:spacing w:after="0"/>
+        <w:jc w:val="left"/>
+        <w:rPr>
+          <w:rFonts w:ascii="Arial" w:eastAsia="Arial" w:hAnsi="Arial" w:cs="Arial"/>
+          <w:sz w:val="24"/>
+          <w:szCs w:val="24"/>
+        </w:rPr>
+      </w:pPr>
+      <w:r>
+        <w:rPr>
+          <w:rFonts w:ascii="Arial" w:eastAsia="Arial" w:hAnsi="Arial" w:cs="Arial"/>
+          <w:sz w:val="24"/>
+          <w:szCs w:val="24"/>
+        </w:rPr>
+        <w:t>Integrate existing customers into the new system</w:t>
+      </w:r>
+    </w:p>
+    <w:p>
+      <w:pPr>
+        <w:numPr>
+          <w:ilvl w:val="2"/>
+          <w:numId w:val="2"/>
+        </w:numPr>
+        <w:spacing w:after="0"/>
+        <w:jc w:val="left"/>
+        <w:rPr>
+          <w:rFonts w:ascii="Arial" w:eastAsia="Arial" w:hAnsi="Arial" w:cs="Arial"/>
+          <w:sz w:val="24"/>
+          <w:szCs w:val="24"/>
+        </w:rPr>
+      </w:pPr>
+      <w:r>
+        <w:rPr>
+          <w:rFonts w:ascii="Arial" w:eastAsia="Arial" w:hAnsi="Arial" w:cs="Arial"/>
+          <w:sz w:val="24"/>
+          <w:szCs w:val="24"/>
+        </w:rPr>
         <w:lastRenderedPageBreak/>
-        <w:t>Chef Account Details</w:t>
-      </w:r>
-    </w:p>
-    <w:p>
-      <w:pPr>
-        <w:numPr>
-          <w:ilvl w:val="1"/>
-          <w:numId w:val="2"/>
-        </w:numPr>
-        <w:spacing w:after="0"/>
-        <w:jc w:val="left"/>
-        <w:rPr>
-          <w:rFonts w:ascii="Arial" w:eastAsia="Arial" w:hAnsi="Arial" w:cs="Arial"/>
-          <w:sz w:val="24"/>
-          <w:szCs w:val="24"/>
-        </w:rPr>
-      </w:pPr>
-      <w:r>
-        <w:rPr>
-          <w:rFonts w:ascii="Arial" w:eastAsia="Arial" w:hAnsi="Arial" w:cs="Arial"/>
-          <w:sz w:val="24"/>
-          <w:szCs w:val="24"/>
-        </w:rPr>
-        <w:t>Will be able to see incoming orders</w:t>
-      </w:r>
-    </w:p>
-    <w:p>
-      <w:pPr>
-        <w:numPr>
-          <w:ilvl w:val="2"/>
-          <w:numId w:val="2"/>
-        </w:numPr>
-        <w:spacing w:after="0"/>
-        <w:jc w:val="left"/>
-        <w:rPr>
-          <w:rFonts w:ascii="Arial" w:eastAsia="Arial" w:hAnsi="Arial" w:cs="Arial"/>
-          <w:sz w:val="24"/>
-          <w:szCs w:val="24"/>
-        </w:rPr>
-      </w:pPr>
-      <w:r>
-        <w:rPr>
-          <w:rFonts w:ascii="Arial" w:eastAsia="Arial" w:hAnsi="Arial" w:cs="Arial"/>
-          <w:sz w:val="24"/>
-          <w:szCs w:val="24"/>
-        </w:rPr>
-        <w:t>Orders will be organized by pick up time</w:t>
-      </w:r>
-    </w:p>
-    <w:p>
-      <w:pPr>
-        <w:numPr>
-          <w:ilvl w:val="2"/>
-          <w:numId w:val="2"/>
-        </w:numPr>
-        <w:spacing w:after="0"/>
-        <w:jc w:val="left"/>
-        <w:rPr>
-          <w:rFonts w:ascii="Arial" w:eastAsia="Arial" w:hAnsi="Arial" w:cs="Arial"/>
-          <w:sz w:val="24"/>
-          <w:szCs w:val="24"/>
-        </w:rPr>
-      </w:pPr>
-      <w:r>
-        <w:rPr>
-          <w:rFonts w:ascii="Arial" w:eastAsia="Arial" w:hAnsi="Arial" w:cs="Arial"/>
-          <w:sz w:val="24"/>
-          <w:szCs w:val="24"/>
-        </w:rPr>
-        <w:t>The chef will be able to update the order status</w:t>
-      </w:r>
-    </w:p>
-    <w:p>
-      <w:pPr>
-        <w:numPr>
-          <w:ilvl w:val="2"/>
-          <w:numId w:val="2"/>
-        </w:numPr>
-        <w:spacing w:after="0"/>
-        <w:jc w:val="left"/>
-        <w:rPr>
-          <w:rFonts w:ascii="Arial" w:eastAsia="Arial" w:hAnsi="Arial" w:cs="Arial"/>
-          <w:sz w:val="24"/>
-          <w:szCs w:val="24"/>
-        </w:rPr>
-      </w:pPr>
-      <w:r>
-        <w:rPr>
-          <w:rFonts w:ascii="Arial" w:eastAsia="Arial" w:hAnsi="Arial" w:cs="Arial"/>
-          <w:sz w:val="24"/>
-          <w:szCs w:val="24"/>
-        </w:rPr>
-        <w:t>Orders will show up no later than 10 minutes before it needs to be ready</w:t>
-      </w:r>
-    </w:p>
-    <w:p>
-      <w:pPr>
-        <w:numPr>
-          <w:ilvl w:val="1"/>
-          <w:numId w:val="2"/>
-        </w:numPr>
-        <w:spacing w:after="0"/>
-        <w:jc w:val="left"/>
-        <w:rPr>
-          <w:rFonts w:ascii="Arial" w:eastAsia="Arial" w:hAnsi="Arial" w:cs="Arial"/>
-          <w:sz w:val="24"/>
-          <w:szCs w:val="24"/>
-        </w:rPr>
-      </w:pPr>
-      <w:r>
-        <w:rPr>
-          <w:rFonts w:ascii="Arial" w:eastAsia="Arial" w:hAnsi="Arial" w:cs="Arial"/>
-          <w:sz w:val="24"/>
-          <w:szCs w:val="24"/>
-        </w:rPr>
-        <w:t>Chefs will be able to update the inventory</w:t>
-      </w:r>
-    </w:p>
-    <w:p>
-      <w:pPr>
-        <w:numPr>
-          <w:ilvl w:val="2"/>
-          <w:numId w:val="2"/>
-        </w:numPr>
-        <w:spacing w:after="0"/>
-        <w:jc w:val="left"/>
-        <w:rPr>
-          <w:rFonts w:ascii="Arial" w:eastAsia="Arial" w:hAnsi="Arial" w:cs="Arial"/>
-          <w:sz w:val="24"/>
-          <w:szCs w:val="24"/>
-        </w:rPr>
-      </w:pPr>
-      <w:r>
-        <w:rPr>
-          <w:rFonts w:ascii="Arial" w:eastAsia="Arial" w:hAnsi="Arial" w:cs="Arial"/>
-          <w:sz w:val="24"/>
-          <w:szCs w:val="24"/>
-        </w:rPr>
-        <w:t>remove items that have been used for an order</w:t>
-      </w:r>
-    </w:p>
-    <w:p>
-      <w:pPr>
-        <w:numPr>
-          <w:ilvl w:val="2"/>
-          <w:numId w:val="2"/>
-        </w:numPr>
-        <w:spacing w:after="0"/>
-        <w:jc w:val="left"/>
-        <w:rPr>
-          <w:rFonts w:ascii="Arial" w:eastAsia="Arial" w:hAnsi="Arial" w:cs="Arial"/>
-          <w:sz w:val="24"/>
-          <w:szCs w:val="24"/>
-        </w:rPr>
-      </w:pPr>
-      <w:r>
-        <w:rPr>
-          <w:rFonts w:ascii="Arial" w:eastAsia="Arial" w:hAnsi="Arial" w:cs="Arial"/>
-          <w:sz w:val="24"/>
-          <w:szCs w:val="24"/>
-        </w:rPr>
-        <w:t>remove items that have spoiled</w:t>
-      </w:r>
-    </w:p>
-    <w:p>
-      <w:pPr>
-        <w:numPr>
-          <w:ilvl w:val="0"/>
-          <w:numId w:val="2"/>
-        </w:numPr>
-        <w:spacing w:after="0"/>
-        <w:jc w:val="left"/>
-        <w:rPr>
-          <w:rFonts w:ascii="Arial" w:eastAsia="Arial" w:hAnsi="Arial" w:cs="Arial"/>
-          <w:b/>
-          <w:sz w:val="24"/>
-          <w:szCs w:val="24"/>
-        </w:rPr>
-      </w:pPr>
-      <w:r>
-        <w:rPr>
-          <w:rFonts w:ascii="Arial" w:eastAsia="Arial" w:hAnsi="Arial" w:cs="Arial"/>
-          <w:b/>
-          <w:sz w:val="24"/>
-          <w:szCs w:val="24"/>
-        </w:rPr>
-        <w:t>Cashier Account Details</w:t>
-      </w:r>
-    </w:p>
-    <w:p>
-      <w:pPr>
-        <w:numPr>
-          <w:ilvl w:val="1"/>
-          <w:numId w:val="2"/>
-        </w:numPr>
-        <w:spacing w:after="0"/>
-        <w:jc w:val="left"/>
-        <w:rPr>
-          <w:rFonts w:ascii="Arial" w:eastAsia="Arial" w:hAnsi="Arial" w:cs="Arial"/>
-          <w:sz w:val="24"/>
-          <w:szCs w:val="24"/>
-        </w:rPr>
-      </w:pPr>
-      <w:r>
-        <w:rPr>
-          <w:rFonts w:ascii="Arial" w:eastAsia="Arial" w:hAnsi="Arial" w:cs="Arial"/>
-          <w:sz w:val="24"/>
-          <w:szCs w:val="24"/>
-        </w:rPr>
-        <w:t>Be able to lookup customer’s numeric ID</w:t>
-      </w:r>
-    </w:p>
-    <w:p>
-      <w:pPr>
-        <w:numPr>
-          <w:ilvl w:val="1"/>
-          <w:numId w:val="2"/>
-        </w:numPr>
-        <w:spacing w:after="0"/>
-        <w:jc w:val="left"/>
-        <w:rPr>
-          <w:rFonts w:ascii="Arial" w:eastAsia="Arial" w:hAnsi="Arial" w:cs="Arial"/>
-          <w:sz w:val="24"/>
-          <w:szCs w:val="24"/>
-        </w:rPr>
-      </w:pPr>
-      <w:r>
-        <w:rPr>
-          <w:rFonts w:ascii="Arial" w:eastAsia="Arial" w:hAnsi="Arial" w:cs="Arial"/>
-          <w:sz w:val="24"/>
-          <w:szCs w:val="24"/>
-        </w:rPr>
-        <w:t>See list of orders and which customers they are associated with</w:t>
-      </w:r>
-    </w:p>
-    <w:p>
-      <w:pPr>
-        <w:numPr>
-          <w:ilvl w:val="0"/>
-          <w:numId w:val="2"/>
-        </w:numPr>
-        <w:spacing w:after="0"/>
-        <w:jc w:val="left"/>
-        <w:rPr>
-          <w:rFonts w:ascii="Arial" w:eastAsia="Arial" w:hAnsi="Arial" w:cs="Arial"/>
-          <w:b/>
-          <w:sz w:val="24"/>
-          <w:szCs w:val="24"/>
-        </w:rPr>
-      </w:pPr>
-      <w:r>
-        <w:rPr>
-          <w:rFonts w:ascii="Arial" w:eastAsia="Arial" w:hAnsi="Arial" w:cs="Arial"/>
-          <w:b/>
-          <w:sz w:val="24"/>
-          <w:szCs w:val="24"/>
-        </w:rPr>
-        <w:t>Admin (Owner) Account Details</w:t>
-      </w:r>
-    </w:p>
-    <w:p>
-      <w:pPr>
-        <w:numPr>
-          <w:ilvl w:val="1"/>
-          <w:numId w:val="2"/>
-        </w:numPr>
-        <w:spacing w:after="0"/>
-        <w:jc w:val="left"/>
-        <w:rPr>
-          <w:rFonts w:ascii="Arial" w:eastAsia="Arial" w:hAnsi="Arial" w:cs="Arial"/>
-          <w:sz w:val="24"/>
-          <w:szCs w:val="24"/>
-        </w:rPr>
-      </w:pPr>
-      <w:r>
-        <w:rPr>
-          <w:rFonts w:ascii="Arial" w:eastAsia="Arial" w:hAnsi="Arial" w:cs="Arial"/>
-          <w:sz w:val="24"/>
-          <w:szCs w:val="24"/>
-        </w:rPr>
-        <w:t>Add and remove employee accounts</w:t>
-      </w:r>
-    </w:p>
-    <w:p>
-      <w:pPr>
-        <w:numPr>
-          <w:ilvl w:val="1"/>
-          <w:numId w:val="2"/>
-        </w:numPr>
-        <w:spacing w:after="0"/>
-        <w:jc w:val="left"/>
-        <w:rPr>
-          <w:rFonts w:ascii="Arial" w:eastAsia="Arial" w:hAnsi="Arial" w:cs="Arial"/>
-          <w:sz w:val="24"/>
-          <w:szCs w:val="24"/>
-        </w:rPr>
-      </w:pPr>
-      <w:r>
-        <w:rPr>
-          <w:rFonts w:ascii="Arial" w:eastAsia="Arial" w:hAnsi="Arial" w:cs="Arial"/>
-          <w:sz w:val="24"/>
-          <w:szCs w:val="24"/>
-        </w:rPr>
-        <w:t xml:space="preserve">Update the menu </w:t>
-      </w:r>
-    </w:p>
-    <w:p>
-      <w:pPr>
-        <w:numPr>
-          <w:ilvl w:val="1"/>
-          <w:numId w:val="2"/>
-        </w:numPr>
-        <w:spacing w:after="0"/>
-        <w:jc w:val="left"/>
-        <w:rPr>
-          <w:rFonts w:ascii="Arial" w:eastAsia="Arial" w:hAnsi="Arial" w:cs="Arial"/>
-          <w:sz w:val="24"/>
-          <w:szCs w:val="24"/>
-        </w:rPr>
-      </w:pPr>
-      <w:r>
-        <w:rPr>
-          <w:rFonts w:ascii="Arial" w:eastAsia="Arial" w:hAnsi="Arial" w:cs="Arial"/>
-          <w:sz w:val="24"/>
-          <w:szCs w:val="24"/>
-        </w:rPr>
-        <w:t>Order inventory</w:t>
-      </w:r>
-    </w:p>
-    <w:p>
-      <w:pPr>
-        <w:numPr>
-          <w:ilvl w:val="0"/>
-          <w:numId w:val="2"/>
-        </w:numPr>
-        <w:spacing w:after="0"/>
-        <w:jc w:val="left"/>
-        <w:rPr>
-          <w:rFonts w:ascii="Arial" w:eastAsia="Arial" w:hAnsi="Arial" w:cs="Arial"/>
-          <w:b/>
-          <w:sz w:val="24"/>
-          <w:szCs w:val="24"/>
-        </w:rPr>
-      </w:pPr>
-      <w:r>
-        <w:rPr>
-          <w:rFonts w:ascii="Arial" w:eastAsia="Arial" w:hAnsi="Arial" w:cs="Arial"/>
-          <w:b/>
-          <w:sz w:val="24"/>
-          <w:szCs w:val="24"/>
-        </w:rPr>
-        <w:t>Menu display</w:t>
-      </w:r>
-    </w:p>
-    <w:p>
-      <w:pPr>
-        <w:numPr>
-          <w:ilvl w:val="1"/>
-          <w:numId w:val="2"/>
-        </w:numPr>
-        <w:spacing w:after="0"/>
-        <w:jc w:val="left"/>
-        <w:rPr>
-          <w:rFonts w:ascii="Arial" w:eastAsia="Arial" w:hAnsi="Arial" w:cs="Arial"/>
-          <w:sz w:val="24"/>
-          <w:szCs w:val="24"/>
-        </w:rPr>
-      </w:pPr>
-      <w:r>
-        <w:rPr>
-          <w:rFonts w:ascii="Arial" w:eastAsia="Arial" w:hAnsi="Arial" w:cs="Arial"/>
-          <w:sz w:val="24"/>
-          <w:szCs w:val="24"/>
-        </w:rPr>
-        <w:t>Able to be sorted by most popular items</w:t>
-      </w:r>
-    </w:p>
-    <w:p>
-      <w:pPr>
-        <w:numPr>
-          <w:ilvl w:val="2"/>
-          <w:numId w:val="2"/>
-        </w:numPr>
-        <w:spacing w:after="0"/>
-        <w:jc w:val="left"/>
-        <w:rPr>
-          <w:rFonts w:ascii="Arial" w:eastAsia="Arial" w:hAnsi="Arial" w:cs="Arial"/>
-          <w:sz w:val="24"/>
-          <w:szCs w:val="24"/>
-        </w:rPr>
-      </w:pPr>
-      <w:r>
-        <w:rPr>
-          <w:rFonts w:ascii="Arial" w:eastAsia="Arial" w:hAnsi="Arial" w:cs="Arial"/>
-          <w:sz w:val="24"/>
-          <w:szCs w:val="24"/>
-        </w:rPr>
-        <w:t>each item on the menu must keep track of how many times it was order in the last month</w:t>
-      </w:r>
-    </w:p>
-    <w:p>
-      <w:pPr>
-        <w:numPr>
-          <w:ilvl w:val="1"/>
-          <w:numId w:val="2"/>
-        </w:numPr>
-        <w:spacing w:after="0"/>
-        <w:jc w:val="left"/>
-        <w:rPr>
-          <w:rFonts w:ascii="Arial" w:eastAsia="Arial" w:hAnsi="Arial" w:cs="Arial"/>
-          <w:sz w:val="24"/>
-          <w:szCs w:val="24"/>
-        </w:rPr>
-      </w:pPr>
-      <w:r>
-        <w:rPr>
-          <w:rFonts w:ascii="Arial" w:eastAsia="Arial" w:hAnsi="Arial" w:cs="Arial"/>
-          <w:sz w:val="24"/>
-          <w:szCs w:val="24"/>
-        </w:rPr>
-        <w:t>Able to be sorted by price</w:t>
-      </w:r>
-    </w:p>
-    <w:p>
-      <w:pPr>
-        <w:numPr>
-          <w:ilvl w:val="1"/>
-          <w:numId w:val="2"/>
-        </w:numPr>
-        <w:spacing w:after="0"/>
-        <w:jc w:val="left"/>
-        <w:rPr>
-          <w:rFonts w:ascii="Arial" w:eastAsia="Arial" w:hAnsi="Arial" w:cs="Arial"/>
-          <w:sz w:val="24"/>
-          <w:szCs w:val="24"/>
-        </w:rPr>
-      </w:pPr>
-      <w:r>
-        <w:rPr>
-          <w:rFonts w:ascii="Arial" w:eastAsia="Arial" w:hAnsi="Arial" w:cs="Arial"/>
-          <w:sz w:val="24"/>
-          <w:szCs w:val="24"/>
-        </w:rPr>
-        <w:t>Default menu presentation will be sorted alphabetically within categories</w:t>
-      </w:r>
-    </w:p>
-    <w:p>
-      <w:pPr>
-        <w:numPr>
-          <w:ilvl w:val="2"/>
-          <w:numId w:val="2"/>
-        </w:numPr>
-        <w:spacing w:after="0"/>
-        <w:jc w:val="left"/>
-        <w:rPr>
-          <w:rFonts w:ascii="Arial" w:eastAsia="Arial" w:hAnsi="Arial" w:cs="Arial"/>
-          <w:sz w:val="24"/>
-          <w:szCs w:val="24"/>
-        </w:rPr>
-      </w:pPr>
-      <w:r>
-        <w:rPr>
-          <w:rFonts w:ascii="Arial" w:eastAsia="Arial" w:hAnsi="Arial" w:cs="Arial"/>
-          <w:sz w:val="24"/>
-          <w:szCs w:val="24"/>
-        </w:rPr>
-        <w:t>Menu categories are bagels, spreads, sandwiches, and beverages</w:t>
-      </w:r>
-    </w:p>
-    <w:p>
-      <w:pPr>
-        <w:numPr>
-          <w:ilvl w:val="1"/>
-          <w:numId w:val="2"/>
-        </w:numPr>
-        <w:spacing w:after="0"/>
-        <w:jc w:val="left"/>
-        <w:rPr>
-          <w:rFonts w:ascii="Arial" w:eastAsia="Arial" w:hAnsi="Arial" w:cs="Arial"/>
-          <w:sz w:val="24"/>
-          <w:szCs w:val="24"/>
-        </w:rPr>
-      </w:pPr>
-      <w:r>
-        <w:rPr>
-          <w:rFonts w:ascii="Arial" w:eastAsia="Arial" w:hAnsi="Arial" w:cs="Arial"/>
-          <w:sz w:val="24"/>
-          <w:szCs w:val="24"/>
-        </w:rPr>
-        <w:t>No premade combos</w:t>
-      </w:r>
-      <w:r>
-        <w:rPr>
-          <w:rFonts w:ascii="Arial" w:eastAsia="Arial" w:hAnsi="Arial" w:cs="Arial"/>
-          <w:sz w:val="24"/>
-          <w:szCs w:val="24"/>
-        </w:rPr>
-        <w:t>,</w:t>
-      </w:r>
-      <w:r>
-        <w:rPr>
-          <w:rFonts w:ascii="Arial" w:eastAsia="Arial" w:hAnsi="Arial" w:cs="Arial"/>
-          <w:sz w:val="24"/>
-          <w:szCs w:val="24"/>
-        </w:rPr>
-        <w:t xml:space="preserve"> all items are sold individually</w:t>
-      </w:r>
-    </w:p>
-    <w:p>
-      <w:pPr>
-        <w:numPr>
-          <w:ilvl w:val="0"/>
-          <w:numId w:val="2"/>
-        </w:numPr>
-        <w:spacing w:after="0"/>
-        <w:jc w:val="left"/>
-        <w:rPr>
-          <w:rFonts w:ascii="Arial" w:eastAsia="Arial" w:hAnsi="Arial" w:cs="Arial"/>
-          <w:b/>
-          <w:sz w:val="24"/>
-          <w:szCs w:val="24"/>
-        </w:rPr>
-      </w:pPr>
-      <w:r>
-        <w:rPr>
-          <w:rFonts w:ascii="Arial" w:eastAsia="Arial" w:hAnsi="Arial" w:cs="Arial"/>
-          <w:b/>
-          <w:sz w:val="24"/>
-          <w:szCs w:val="24"/>
-        </w:rPr>
-        <w:t>Orders</w:t>
-      </w:r>
-    </w:p>
-    <w:p>
-      <w:pPr>
-        <w:numPr>
-          <w:ilvl w:val="1"/>
-          <w:numId w:val="2"/>
-        </w:numPr>
-        <w:spacing w:after="0"/>
-        <w:jc w:val="left"/>
-        <w:rPr>
-          <w:rFonts w:ascii="Arial" w:eastAsia="Arial" w:hAnsi="Arial" w:cs="Arial"/>
-          <w:sz w:val="24"/>
-          <w:szCs w:val="24"/>
-        </w:rPr>
-      </w:pPr>
-      <w:r>
-        <w:rPr>
-          <w:rFonts w:ascii="Arial" w:eastAsia="Arial" w:hAnsi="Arial" w:cs="Arial"/>
-          <w:sz w:val="24"/>
-          <w:szCs w:val="24"/>
-        </w:rPr>
-        <w:t>Pick up times for an order may be specified</w:t>
-      </w:r>
-    </w:p>
-    <w:p>
-      <w:pPr>
-        <w:numPr>
-          <w:ilvl w:val="2"/>
-          <w:numId w:val="2"/>
-        </w:numPr>
-        <w:spacing w:after="0"/>
-        <w:jc w:val="left"/>
-        <w:rPr>
-          <w:rFonts w:ascii="Arial" w:eastAsia="Arial" w:hAnsi="Arial" w:cs="Arial"/>
-          <w:sz w:val="24"/>
-          <w:szCs w:val="24"/>
-        </w:rPr>
-      </w:pPr>
-      <w:r>
-        <w:rPr>
-          <w:rFonts w:ascii="Arial" w:eastAsia="Arial" w:hAnsi="Arial" w:cs="Arial"/>
-          <w:sz w:val="24"/>
-          <w:szCs w:val="24"/>
-        </w:rPr>
-        <w:t>Orders can only be placed one week in advance</w:t>
-      </w:r>
-    </w:p>
-    <w:p>
-      <w:pPr>
-        <w:numPr>
-          <w:ilvl w:val="2"/>
-          <w:numId w:val="2"/>
-        </w:numPr>
-        <w:spacing w:after="0"/>
-        <w:jc w:val="left"/>
-        <w:rPr>
-          <w:rFonts w:ascii="Arial" w:eastAsia="Arial" w:hAnsi="Arial" w:cs="Arial"/>
-          <w:sz w:val="24"/>
-          <w:szCs w:val="24"/>
-        </w:rPr>
-      </w:pPr>
-      <w:r>
-        <w:rPr>
-          <w:rFonts w:ascii="Arial" w:eastAsia="Arial" w:hAnsi="Arial" w:cs="Arial"/>
-          <w:sz w:val="24"/>
-          <w:szCs w:val="24"/>
-        </w:rPr>
-        <w:t>Orders without a specified pickup time will have a pickup time of when the order was placed plus 10 minutes</w:t>
-      </w:r>
-    </w:p>
-    <w:p>
-      <w:pPr>
-        <w:numPr>
-          <w:ilvl w:val="1"/>
-          <w:numId w:val="2"/>
-        </w:numPr>
-        <w:spacing w:after="0"/>
-        <w:jc w:val="left"/>
-        <w:rPr>
-          <w:rFonts w:ascii="Arial" w:eastAsia="Arial" w:hAnsi="Arial" w:cs="Arial"/>
-          <w:sz w:val="24"/>
-          <w:szCs w:val="24"/>
-        </w:rPr>
-      </w:pPr>
-      <w:r>
-        <w:rPr>
-          <w:rFonts w:ascii="Arial" w:eastAsia="Arial" w:hAnsi="Arial" w:cs="Arial"/>
-          <w:sz w:val="24"/>
-          <w:szCs w:val="24"/>
-        </w:rPr>
-        <w:t>Orders not picked up within 30 minutes of being ready are discarded</w:t>
-      </w:r>
-    </w:p>
-    <w:p>
-      <w:pPr>
-        <w:numPr>
-          <w:ilvl w:val="0"/>
-          <w:numId w:val="2"/>
-        </w:numPr>
-        <w:spacing w:after="0"/>
-        <w:jc w:val="left"/>
-        <w:rPr>
-          <w:rFonts w:ascii="Arial" w:eastAsia="Arial" w:hAnsi="Arial" w:cs="Arial"/>
-          <w:b/>
-          <w:sz w:val="24"/>
-          <w:szCs w:val="24"/>
-        </w:rPr>
-      </w:pPr>
-      <w:r>
-        <w:rPr>
-          <w:rFonts w:ascii="Arial" w:eastAsia="Arial" w:hAnsi="Arial" w:cs="Arial"/>
-          <w:b/>
-          <w:sz w:val="24"/>
-          <w:szCs w:val="24"/>
-        </w:rPr>
-        <w:t>Inventory</w:t>
-      </w:r>
-    </w:p>
-    <w:p>
-      <w:pPr>
-        <w:numPr>
-          <w:ilvl w:val="1"/>
-          <w:numId w:val="2"/>
-        </w:numPr>
-        <w:spacing w:after="0"/>
-        <w:jc w:val="left"/>
-        <w:rPr>
-          <w:rFonts w:ascii="Arial" w:eastAsia="Arial" w:hAnsi="Arial" w:cs="Arial"/>
-          <w:sz w:val="24"/>
-          <w:szCs w:val="24"/>
-        </w:rPr>
-      </w:pPr>
-      <w:r>
-        <w:rPr>
-          <w:rFonts w:ascii="Arial" w:eastAsia="Arial" w:hAnsi="Arial" w:cs="Arial"/>
-          <w:sz w:val="24"/>
-          <w:szCs w:val="24"/>
-        </w:rPr>
-        <w:t>Items ordered for are the same as items sold on the menu</w:t>
-      </w:r>
-    </w:p>
-    <w:p>
-      <w:pPr>
-        <w:numPr>
-          <w:ilvl w:val="1"/>
-          <w:numId w:val="2"/>
-        </w:numPr>
-        <w:spacing w:after="0"/>
-        <w:jc w:val="left"/>
-        <w:rPr>
-          <w:rFonts w:ascii="Arial" w:eastAsia="Arial" w:hAnsi="Arial" w:cs="Arial"/>
-          <w:sz w:val="24"/>
-          <w:szCs w:val="24"/>
-        </w:rPr>
-      </w:pPr>
-      <w:r>
-        <w:rPr>
-          <w:rFonts w:ascii="Arial" w:eastAsia="Arial" w:hAnsi="Arial" w:cs="Arial"/>
-          <w:sz w:val="24"/>
-          <w:szCs w:val="24"/>
-        </w:rPr>
-        <w:t>Each item can be ordered individually</w:t>
-      </w:r>
-    </w:p>
-    <w:p>
-      <w:pPr>
-        <w:numPr>
-          <w:ilvl w:val="1"/>
-          <w:numId w:val="2"/>
-        </w:numPr>
-        <w:spacing w:after="0"/>
-        <w:jc w:val="left"/>
-        <w:rPr>
-          <w:rFonts w:ascii="Arial" w:eastAsia="Arial" w:hAnsi="Arial" w:cs="Arial"/>
-          <w:sz w:val="24"/>
-          <w:szCs w:val="24"/>
-        </w:rPr>
-      </w:pPr>
-      <w:r>
-        <w:rPr>
-          <w:rFonts w:ascii="Arial" w:eastAsia="Arial" w:hAnsi="Arial" w:cs="Arial"/>
-          <w:sz w:val="24"/>
-          <w:szCs w:val="24"/>
-        </w:rPr>
-        <w:t>Provide an analytics screen</w:t>
-      </w:r>
-    </w:p>
-    <w:p>
-      <w:pPr>
-        <w:numPr>
-          <w:ilvl w:val="2"/>
-          <w:numId w:val="2"/>
-        </w:numPr>
-        <w:spacing w:after="0"/>
-        <w:jc w:val="left"/>
-        <w:rPr>
-          <w:rFonts w:ascii="Arial" w:eastAsia="Arial" w:hAnsi="Arial" w:cs="Arial"/>
-          <w:sz w:val="24"/>
-          <w:szCs w:val="24"/>
-        </w:rPr>
-      </w:pPr>
-      <w:r>
-        <w:rPr>
-          <w:rFonts w:ascii="Arial" w:eastAsia="Arial" w:hAnsi="Arial" w:cs="Arial"/>
-          <w:sz w:val="24"/>
-          <w:szCs w:val="24"/>
-        </w:rPr>
-        <w:t>See what items need to be ordered</w:t>
-      </w:r>
-    </w:p>
-    <w:p>
-      <w:pPr>
-        <w:numPr>
-          <w:ilvl w:val="2"/>
-          <w:numId w:val="2"/>
-        </w:numPr>
-        <w:spacing w:after="0"/>
-        <w:jc w:val="left"/>
-        <w:rPr>
-          <w:rFonts w:ascii="Arial" w:eastAsia="Arial" w:hAnsi="Arial" w:cs="Arial"/>
-          <w:sz w:val="24"/>
-          <w:szCs w:val="24"/>
-        </w:rPr>
-      </w:pPr>
-      <w:r>
-        <w:rPr>
-          <w:rFonts w:ascii="Arial" w:eastAsia="Arial" w:hAnsi="Arial" w:cs="Arial"/>
-          <w:sz w:val="24"/>
-          <w:szCs w:val="24"/>
-        </w:rPr>
-        <w:t xml:space="preserve">See the sale figures of each item </w:t>
-      </w:r>
-    </w:p>
-    <w:p>
-      <w:pPr>
-        <w:numPr>
-          <w:ilvl w:val="0"/>
-          <w:numId w:val="2"/>
-        </w:numPr>
-        <w:spacing w:after="0"/>
-        <w:jc w:val="left"/>
-        <w:rPr>
-          <w:rFonts w:ascii="Arial" w:eastAsia="Arial" w:hAnsi="Arial" w:cs="Arial"/>
-          <w:b/>
-          <w:sz w:val="24"/>
-          <w:szCs w:val="24"/>
-        </w:rPr>
-      </w:pPr>
-      <w:r>
-        <w:rPr>
-          <w:rFonts w:ascii="Arial" w:eastAsia="Arial" w:hAnsi="Arial" w:cs="Arial"/>
-          <w:b/>
-          <w:sz w:val="24"/>
-          <w:szCs w:val="24"/>
-        </w:rPr>
-        <w:t>Existing Customers</w:t>
-      </w:r>
-    </w:p>
-    <w:p>
-      <w:pPr>
-        <w:numPr>
-          <w:ilvl w:val="1"/>
-          <w:numId w:val="2"/>
-        </w:numPr>
-        <w:spacing w:after="0"/>
-        <w:jc w:val="left"/>
-        <w:rPr>
-          <w:rFonts w:ascii="Arial" w:eastAsia="Arial" w:hAnsi="Arial" w:cs="Arial"/>
-          <w:sz w:val="24"/>
-          <w:szCs w:val="24"/>
-        </w:rPr>
-      </w:pPr>
-      <w:r>
-        <w:rPr>
-          <w:rFonts w:ascii="Arial" w:eastAsia="Arial" w:hAnsi="Arial" w:cs="Arial"/>
-          <w:sz w:val="24"/>
-          <w:szCs w:val="24"/>
-        </w:rPr>
-        <w:t>Integrate existing customers into the new system</w:t>
-      </w:r>
-    </w:p>
-    <w:p>
-      <w:pPr>
-        <w:numPr>
-          <w:ilvl w:val="2"/>
-          <w:numId w:val="2"/>
-        </w:numPr>
-        <w:spacing w:after="0"/>
-        <w:jc w:val="left"/>
-        <w:rPr>
-          <w:rFonts w:ascii="Arial" w:eastAsia="Arial" w:hAnsi="Arial" w:cs="Arial"/>
-          <w:sz w:val="24"/>
-          <w:szCs w:val="24"/>
-        </w:rPr>
-      </w:pPr>
-      <w:r>
-        <w:rPr>
-          <w:rFonts w:ascii="Arial" w:eastAsia="Arial" w:hAnsi="Arial" w:cs="Arial"/>
-          <w:sz w:val="24"/>
-          <w:szCs w:val="24"/>
-        </w:rPr>
         <w:t>Waiting for details, currently unknown how this existing database looks</w:t>
       </w:r>
     </w:p>
@@ -2055,17 +2091,7 @@
           <w:sz w:val="24"/>
           <w:szCs w:val="24"/>
         </w:rPr>
-        <w:t xml:space="preserve"> with the Django </w:t>
-      </w:r>
-      <w:bookmarkStart w:id="0" w:name="_GoBack"/>
-      <w:bookmarkEnd w:id="0"/>
-      <w:r>
-        <w:rPr>
-          <w:rFonts w:ascii="Arial" w:eastAsia="Arial" w:hAnsi="Arial" w:cs="Arial"/>
-          <w:sz w:val="24"/>
-          <w:szCs w:val="24"/>
-        </w:rPr>
-        <w:t>framework</w:t>
+        <w:t xml:space="preserve"> with the Django framework</w:t>
       </w:r>
     </w:p>
     <w:p>

</xml_diff>

<commit_message>
Finished adding functionality to inventory page
</commit_message>
<xml_diff>
--- a/docs/Requirements Definition.docx
+++ b/docs/Requirements Definition.docx
@@ -715,1307 +715,1091 @@
         </w:rPr>
         <w:t>manager</w:t>
       </w:r>
+      <w:r>
+        <w:rPr>
+          <w:rFonts w:ascii="Arial" w:eastAsia="Arial" w:hAnsi="Arial" w:cs="Arial"/>
+          <w:sz w:val="24"/>
+          <w:szCs w:val="24"/>
+        </w:rPr>
+        <w:t>). The last items just detail how certain parts of the online interface will look.</w:t>
+      </w:r>
+    </w:p>
+    <w:p>
+      <w:pPr>
+        <w:numPr>
+          <w:ilvl w:val="0"/>
+          <w:numId w:val="2"/>
+        </w:numPr>
+        <w:spacing w:before="240" w:after="0"/>
+        <w:jc w:val="left"/>
+        <w:rPr>
+          <w:rFonts w:ascii="Arial" w:eastAsia="Arial" w:hAnsi="Arial" w:cs="Arial"/>
+          <w:b/>
+          <w:sz w:val="24"/>
+          <w:szCs w:val="24"/>
+        </w:rPr>
+      </w:pPr>
+      <w:r>
+        <w:rPr>
+          <w:rFonts w:ascii="Arial" w:eastAsia="Arial" w:hAnsi="Arial" w:cs="Arial"/>
+          <w:b/>
+          <w:sz w:val="24"/>
+          <w:szCs w:val="24"/>
+        </w:rPr>
+        <w:t>All Account Details</w:t>
+      </w:r>
+    </w:p>
+    <w:p>
+      <w:pPr>
+        <w:numPr>
+          <w:ilvl w:val="1"/>
+          <w:numId w:val="2"/>
+        </w:numPr>
+        <w:spacing w:after="0"/>
+        <w:jc w:val="left"/>
+        <w:rPr>
+          <w:rFonts w:ascii="Arial" w:eastAsia="Arial" w:hAnsi="Arial" w:cs="Arial"/>
+          <w:sz w:val="24"/>
+          <w:szCs w:val="24"/>
+        </w:rPr>
+      </w:pPr>
+      <w:r>
+        <w:rPr>
+          <w:rFonts w:ascii="Arial" w:eastAsia="Arial" w:hAnsi="Arial" w:cs="Arial"/>
+          <w:sz w:val="24"/>
+          <w:szCs w:val="24"/>
+        </w:rPr>
+        <w:t>Each account must have an Email associated with it</w:t>
+      </w:r>
+    </w:p>
+    <w:p>
+      <w:pPr>
+        <w:numPr>
+          <w:ilvl w:val="1"/>
+          <w:numId w:val="2"/>
+        </w:numPr>
+        <w:spacing w:after="0"/>
+        <w:jc w:val="left"/>
+        <w:rPr>
+          <w:rFonts w:ascii="Arial" w:eastAsia="Arial" w:hAnsi="Arial" w:cs="Arial"/>
+          <w:sz w:val="24"/>
+          <w:szCs w:val="24"/>
+        </w:rPr>
+      </w:pPr>
+      <w:r>
+        <w:rPr>
+          <w:rFonts w:ascii="Arial" w:eastAsia="Arial" w:hAnsi="Arial" w:cs="Arial"/>
+          <w:sz w:val="24"/>
+          <w:szCs w:val="24"/>
+        </w:rPr>
+        <w:t>A first and last name must be provided for the account</w:t>
+      </w:r>
+    </w:p>
+    <w:p>
+      <w:pPr>
+        <w:numPr>
+          <w:ilvl w:val="1"/>
+          <w:numId w:val="2"/>
+        </w:numPr>
+        <w:spacing w:after="0"/>
+        <w:jc w:val="left"/>
+        <w:rPr>
+          <w:rFonts w:ascii="Arial" w:eastAsia="Arial" w:hAnsi="Arial" w:cs="Arial"/>
+          <w:sz w:val="24"/>
+          <w:szCs w:val="24"/>
+        </w:rPr>
+      </w:pPr>
+      <w:r>
+        <w:rPr>
+          <w:rFonts w:ascii="Arial" w:eastAsia="Arial" w:hAnsi="Arial" w:cs="Arial"/>
+          <w:sz w:val="24"/>
+          <w:szCs w:val="24"/>
+        </w:rPr>
+        <w:t>Passwords will be required</w:t>
+      </w:r>
+    </w:p>
+    <w:p>
+      <w:pPr>
+        <w:numPr>
+          <w:ilvl w:val="1"/>
+          <w:numId w:val="2"/>
+        </w:numPr>
+        <w:spacing w:after="0"/>
+        <w:jc w:val="left"/>
+        <w:rPr>
+          <w:rFonts w:ascii="Arial" w:eastAsia="Arial" w:hAnsi="Arial" w:cs="Arial"/>
+          <w:sz w:val="24"/>
+          <w:szCs w:val="24"/>
+        </w:rPr>
+      </w:pPr>
+      <w:r>
+        <w:rPr>
+          <w:rFonts w:ascii="Arial" w:eastAsia="Arial" w:hAnsi="Arial" w:cs="Arial"/>
+          <w:sz w:val="24"/>
+          <w:szCs w:val="24"/>
+        </w:rPr>
+        <w:t>All accounts will have a unique numeric ID</w:t>
+      </w:r>
+    </w:p>
+    <w:p>
+      <w:pPr>
+        <w:numPr>
+          <w:ilvl w:val="1"/>
+          <w:numId w:val="2"/>
+        </w:numPr>
+        <w:spacing w:after="0"/>
+        <w:jc w:val="left"/>
+        <w:rPr>
+          <w:rFonts w:ascii="Arial" w:eastAsia="Arial" w:hAnsi="Arial" w:cs="Arial"/>
+          <w:sz w:val="24"/>
+          <w:szCs w:val="24"/>
+        </w:rPr>
+      </w:pPr>
+      <w:r>
+        <w:rPr>
+          <w:rFonts w:ascii="Arial" w:eastAsia="Arial" w:hAnsi="Arial" w:cs="Arial"/>
+          <w:sz w:val="24"/>
+          <w:szCs w:val="24"/>
+        </w:rPr>
+        <w:t>Users will be able to change account info</w:t>
+      </w:r>
+    </w:p>
+    <w:p>
+      <w:pPr>
+        <w:numPr>
+          <w:ilvl w:val="2"/>
+          <w:numId w:val="2"/>
+        </w:numPr>
+        <w:spacing w:after="0"/>
+        <w:jc w:val="left"/>
+        <w:rPr>
+          <w:rFonts w:ascii="Arial" w:eastAsia="Arial" w:hAnsi="Arial" w:cs="Arial"/>
+          <w:sz w:val="24"/>
+          <w:szCs w:val="24"/>
+        </w:rPr>
+      </w:pPr>
+      <w:r>
+        <w:rPr>
+          <w:rFonts w:ascii="Arial" w:eastAsia="Arial" w:hAnsi="Arial" w:cs="Arial"/>
+          <w:sz w:val="24"/>
+          <w:szCs w:val="24"/>
+        </w:rPr>
+        <w:t>Passwords, name, and email</w:t>
+      </w:r>
+    </w:p>
+    <w:p>
+      <w:pPr>
+        <w:numPr>
+          <w:ilvl w:val="0"/>
+          <w:numId w:val="2"/>
+        </w:numPr>
+        <w:spacing w:after="0"/>
+        <w:jc w:val="left"/>
+        <w:rPr>
+          <w:rFonts w:ascii="Arial" w:eastAsia="Arial" w:hAnsi="Arial" w:cs="Arial"/>
+          <w:b/>
+          <w:sz w:val="24"/>
+          <w:szCs w:val="24"/>
+        </w:rPr>
+      </w:pPr>
+      <w:r>
+        <w:rPr>
+          <w:rFonts w:ascii="Arial" w:eastAsia="Arial" w:hAnsi="Arial" w:cs="Arial"/>
+          <w:b/>
+          <w:sz w:val="24"/>
+          <w:szCs w:val="24"/>
+        </w:rPr>
+        <w:t>Customer Account Details</w:t>
+      </w:r>
+    </w:p>
+    <w:p>
+      <w:pPr>
+        <w:numPr>
+          <w:ilvl w:val="1"/>
+          <w:numId w:val="2"/>
+        </w:numPr>
+        <w:spacing w:after="0"/>
+        <w:jc w:val="left"/>
+        <w:rPr>
+          <w:rFonts w:ascii="Arial" w:eastAsia="Arial" w:hAnsi="Arial" w:cs="Arial"/>
+          <w:sz w:val="24"/>
+          <w:szCs w:val="24"/>
+        </w:rPr>
+      </w:pPr>
+      <w:r>
+        <w:rPr>
+          <w:rFonts w:ascii="Arial" w:eastAsia="Arial" w:hAnsi="Arial" w:cs="Arial"/>
+          <w:sz w:val="24"/>
+          <w:szCs w:val="24"/>
+        </w:rPr>
+        <w:t>$100 automatically added upon account creation</w:t>
+      </w:r>
+    </w:p>
+    <w:p>
+      <w:pPr>
+        <w:numPr>
+          <w:ilvl w:val="1"/>
+          <w:numId w:val="2"/>
+        </w:numPr>
+        <w:spacing w:after="0"/>
+        <w:jc w:val="left"/>
+        <w:rPr>
+          <w:rFonts w:ascii="Arial" w:eastAsia="Arial" w:hAnsi="Arial" w:cs="Arial"/>
+          <w:sz w:val="24"/>
+          <w:szCs w:val="24"/>
+        </w:rPr>
+      </w:pPr>
+      <w:r>
+        <w:rPr>
+          <w:rFonts w:ascii="Arial" w:eastAsia="Arial" w:hAnsi="Arial" w:cs="Arial"/>
+          <w:sz w:val="24"/>
+          <w:szCs w:val="24"/>
+        </w:rPr>
+        <w:t>Customers will be able to add funds to their account balance</w:t>
+      </w:r>
+    </w:p>
+    <w:p>
+      <w:pPr>
+        <w:numPr>
+          <w:ilvl w:val="1"/>
+          <w:numId w:val="2"/>
+        </w:numPr>
+        <w:spacing w:after="0"/>
+        <w:jc w:val="left"/>
+        <w:rPr>
+          <w:rFonts w:ascii="Arial" w:eastAsia="Arial" w:hAnsi="Arial" w:cs="Arial"/>
+          <w:sz w:val="24"/>
+          <w:szCs w:val="24"/>
+        </w:rPr>
+      </w:pPr>
+      <w:r>
+        <w:rPr>
+          <w:rFonts w:ascii="Arial" w:eastAsia="Arial" w:hAnsi="Arial" w:cs="Arial"/>
+          <w:sz w:val="24"/>
+          <w:szCs w:val="24"/>
+        </w:rPr>
+        <w:t>The ability to place orders online</w:t>
+      </w:r>
+    </w:p>
+    <w:p>
+      <w:pPr>
+        <w:numPr>
+          <w:ilvl w:val="1"/>
+          <w:numId w:val="2"/>
+        </w:numPr>
+        <w:spacing w:after="0"/>
+        <w:jc w:val="left"/>
+        <w:rPr>
+          <w:rFonts w:ascii="Arial" w:eastAsia="Arial" w:hAnsi="Arial" w:cs="Arial"/>
+          <w:sz w:val="24"/>
+          <w:szCs w:val="24"/>
+        </w:rPr>
+      </w:pPr>
+      <w:r>
+        <w:rPr>
+          <w:rFonts w:ascii="Arial" w:eastAsia="Arial" w:hAnsi="Arial" w:cs="Arial"/>
+          <w:sz w:val="24"/>
+          <w:szCs w:val="24"/>
+        </w:rPr>
+        <w:t>View order history</w:t>
+      </w:r>
+    </w:p>
+    <w:p>
+      <w:pPr>
+        <w:numPr>
+          <w:ilvl w:val="2"/>
+          <w:numId w:val="2"/>
+        </w:numPr>
+        <w:spacing w:after="0"/>
+        <w:jc w:val="left"/>
+        <w:rPr>
+          <w:rFonts w:ascii="Arial" w:eastAsia="Arial" w:hAnsi="Arial" w:cs="Arial"/>
+          <w:sz w:val="24"/>
+          <w:szCs w:val="24"/>
+        </w:rPr>
+      </w:pPr>
+      <w:r>
+        <w:rPr>
+          <w:rFonts w:ascii="Arial" w:eastAsia="Arial" w:hAnsi="Arial" w:cs="Arial"/>
+          <w:sz w:val="24"/>
+          <w:szCs w:val="24"/>
+        </w:rPr>
+        <w:t>Reorder from order history</w:t>
+      </w:r>
+    </w:p>
+    <w:p>
+      <w:pPr>
+        <w:numPr>
+          <w:ilvl w:val="1"/>
+          <w:numId w:val="2"/>
+        </w:numPr>
+        <w:spacing w:after="0"/>
+        <w:jc w:val="left"/>
+        <w:rPr>
+          <w:rFonts w:ascii="Arial" w:eastAsia="Arial" w:hAnsi="Arial" w:cs="Arial"/>
+          <w:sz w:val="24"/>
+          <w:szCs w:val="24"/>
+        </w:rPr>
+      </w:pPr>
+      <w:r>
+        <w:rPr>
+          <w:rFonts w:ascii="Arial" w:eastAsia="Arial" w:hAnsi="Arial" w:cs="Arial"/>
+          <w:sz w:val="24"/>
+          <w:szCs w:val="24"/>
+        </w:rPr>
+        <w:t>View order status</w:t>
+      </w:r>
+    </w:p>
+    <w:p>
+      <w:pPr>
+        <w:numPr>
+          <w:ilvl w:val="2"/>
+          <w:numId w:val="2"/>
+        </w:numPr>
+        <w:spacing w:after="0"/>
+        <w:jc w:val="left"/>
+        <w:rPr>
+          <w:rFonts w:ascii="Arial" w:eastAsia="Arial" w:hAnsi="Arial" w:cs="Arial"/>
+          <w:sz w:val="24"/>
+          <w:szCs w:val="24"/>
+        </w:rPr>
+      </w:pPr>
+      <w:r>
+        <w:rPr>
+          <w:rFonts w:ascii="Arial" w:eastAsia="Arial" w:hAnsi="Arial" w:cs="Arial"/>
+          <w:sz w:val="24"/>
+          <w:szCs w:val="24"/>
+        </w:rPr>
+        <w:t>Orders may be canceled until bagel status is “</w:t>
+      </w:r>
+      <w:r>
+        <w:rPr>
+          <w:rFonts w:ascii="Arial" w:eastAsia="Arial" w:hAnsi="Arial" w:cs="Arial"/>
+          <w:sz w:val="24"/>
+          <w:szCs w:val="24"/>
+        </w:rPr>
+        <w:t>In Preparation</w:t>
+      </w:r>
+      <w:r>
+        <w:rPr>
+          <w:rFonts w:ascii="Arial" w:eastAsia="Arial" w:hAnsi="Arial" w:cs="Arial"/>
+          <w:sz w:val="24"/>
+          <w:szCs w:val="24"/>
+        </w:rPr>
+        <w:t>”</w:t>
+      </w:r>
+    </w:p>
+    <w:p>
+      <w:pPr>
+        <w:numPr>
+          <w:ilvl w:val="2"/>
+          <w:numId w:val="2"/>
+        </w:numPr>
+        <w:spacing w:after="0"/>
+        <w:jc w:val="left"/>
+        <w:rPr>
+          <w:rFonts w:ascii="Arial" w:eastAsia="Arial" w:hAnsi="Arial" w:cs="Arial"/>
+          <w:sz w:val="24"/>
+          <w:szCs w:val="24"/>
+        </w:rPr>
+      </w:pPr>
+      <w:r>
+        <w:rPr>
+          <w:rFonts w:ascii="Arial" w:eastAsia="Arial" w:hAnsi="Arial" w:cs="Arial"/>
+          <w:sz w:val="24"/>
+          <w:szCs w:val="24"/>
+        </w:rPr>
+        <w:t xml:space="preserve">Orders may </w:t>
+      </w:r>
+      <w:r>
+        <w:rPr>
+          <w:rFonts w:ascii="Arial" w:eastAsia="Arial" w:hAnsi="Arial" w:cs="Arial"/>
+          <w:b/>
+          <w:sz w:val="24"/>
+          <w:szCs w:val="24"/>
+        </w:rPr>
+        <w:t xml:space="preserve">not </w:t>
+      </w:r>
+      <w:r>
+        <w:rPr>
+          <w:rFonts w:ascii="Arial" w:eastAsia="Arial" w:hAnsi="Arial" w:cs="Arial"/>
+          <w:sz w:val="24"/>
+          <w:szCs w:val="24"/>
+        </w:rPr>
+        <w:t>be changed once placed.</w:t>
+      </w:r>
+    </w:p>
+    <w:p>
+      <w:pPr>
+        <w:spacing w:after="0"/>
+        <w:ind w:left="2160"/>
+        <w:jc w:val="left"/>
+        <w:rPr>
+          <w:rFonts w:ascii="Arial" w:eastAsia="Arial" w:hAnsi="Arial" w:cs="Arial"/>
+          <w:sz w:val="24"/>
+          <w:szCs w:val="24"/>
+        </w:rPr>
+      </w:pPr>
+    </w:p>
+    <w:p>
+      <w:pPr>
+        <w:numPr>
+          <w:ilvl w:val="0"/>
+          <w:numId w:val="2"/>
+        </w:numPr>
+        <w:spacing w:after="0"/>
+        <w:jc w:val="left"/>
+        <w:rPr>
+          <w:rFonts w:ascii="Arial" w:eastAsia="Arial" w:hAnsi="Arial" w:cs="Arial"/>
+          <w:b/>
+          <w:sz w:val="24"/>
+          <w:szCs w:val="24"/>
+        </w:rPr>
+      </w:pPr>
+      <w:r>
+        <w:rPr>
+          <w:rFonts w:ascii="Arial" w:eastAsia="Arial" w:hAnsi="Arial" w:cs="Arial"/>
+          <w:b/>
+          <w:sz w:val="24"/>
+          <w:szCs w:val="24"/>
+        </w:rPr>
+        <w:t>Chef Account Details</w:t>
+      </w:r>
+    </w:p>
+    <w:p>
+      <w:pPr>
+        <w:numPr>
+          <w:ilvl w:val="1"/>
+          <w:numId w:val="2"/>
+        </w:numPr>
+        <w:spacing w:after="0"/>
+        <w:jc w:val="left"/>
+        <w:rPr>
+          <w:rFonts w:ascii="Arial" w:eastAsia="Arial" w:hAnsi="Arial" w:cs="Arial"/>
+          <w:sz w:val="24"/>
+          <w:szCs w:val="24"/>
+        </w:rPr>
+      </w:pPr>
+      <w:r>
+        <w:rPr>
+          <w:rFonts w:ascii="Arial" w:eastAsia="Arial" w:hAnsi="Arial" w:cs="Arial"/>
+          <w:sz w:val="24"/>
+          <w:szCs w:val="24"/>
+        </w:rPr>
+        <w:t>Will be able to see incoming orders</w:t>
+      </w:r>
+    </w:p>
+    <w:p>
+      <w:pPr>
+        <w:numPr>
+          <w:ilvl w:val="2"/>
+          <w:numId w:val="2"/>
+        </w:numPr>
+        <w:spacing w:after="0"/>
+        <w:jc w:val="left"/>
+        <w:rPr>
+          <w:rFonts w:ascii="Arial" w:eastAsia="Arial" w:hAnsi="Arial" w:cs="Arial"/>
+          <w:sz w:val="24"/>
+          <w:szCs w:val="24"/>
+        </w:rPr>
+      </w:pPr>
+      <w:r>
+        <w:rPr>
+          <w:rFonts w:ascii="Arial" w:eastAsia="Arial" w:hAnsi="Arial" w:cs="Arial"/>
+          <w:sz w:val="24"/>
+          <w:szCs w:val="24"/>
+        </w:rPr>
+        <w:t>Orders will be organized by pick up time</w:t>
+      </w:r>
+    </w:p>
+    <w:p>
+      <w:pPr>
+        <w:numPr>
+          <w:ilvl w:val="2"/>
+          <w:numId w:val="2"/>
+        </w:numPr>
+        <w:spacing w:after="0"/>
+        <w:jc w:val="left"/>
+        <w:rPr>
+          <w:rFonts w:ascii="Arial" w:eastAsia="Arial" w:hAnsi="Arial" w:cs="Arial"/>
+          <w:sz w:val="24"/>
+          <w:szCs w:val="24"/>
+        </w:rPr>
+      </w:pPr>
+      <w:r>
+        <w:rPr>
+          <w:rFonts w:ascii="Arial" w:eastAsia="Arial" w:hAnsi="Arial" w:cs="Arial"/>
+          <w:sz w:val="24"/>
+          <w:szCs w:val="24"/>
+        </w:rPr>
+        <w:t>The chef will be able to update the order status</w:t>
+      </w:r>
+    </w:p>
+    <w:p>
+      <w:pPr>
+        <w:numPr>
+          <w:ilvl w:val="2"/>
+          <w:numId w:val="2"/>
+        </w:numPr>
+        <w:spacing w:after="0"/>
+        <w:jc w:val="left"/>
+        <w:rPr>
+          <w:rFonts w:ascii="Arial" w:eastAsia="Arial" w:hAnsi="Arial" w:cs="Arial"/>
+          <w:sz w:val="24"/>
+          <w:szCs w:val="24"/>
+        </w:rPr>
+      </w:pPr>
+      <w:r>
+        <w:rPr>
+          <w:rFonts w:ascii="Arial" w:eastAsia="Arial" w:hAnsi="Arial" w:cs="Arial"/>
+          <w:sz w:val="24"/>
+          <w:szCs w:val="24"/>
+        </w:rPr>
+        <w:t>Orders will show up no later than 10 minutes before it needs to be ready</w:t>
+      </w:r>
+    </w:p>
+    <w:p>
+      <w:pPr>
+        <w:numPr>
+          <w:ilvl w:val="1"/>
+          <w:numId w:val="2"/>
+        </w:numPr>
+        <w:spacing w:after="0"/>
+        <w:jc w:val="left"/>
+        <w:rPr>
+          <w:rFonts w:ascii="Arial" w:eastAsia="Arial" w:hAnsi="Arial" w:cs="Arial"/>
+          <w:sz w:val="24"/>
+          <w:szCs w:val="24"/>
+        </w:rPr>
+      </w:pPr>
+      <w:r>
+        <w:rPr>
+          <w:rFonts w:ascii="Arial" w:eastAsia="Arial" w:hAnsi="Arial" w:cs="Arial"/>
+          <w:sz w:val="24"/>
+          <w:szCs w:val="24"/>
+        </w:rPr>
+        <w:t>Chefs will be able to update the inventory</w:t>
+      </w:r>
+    </w:p>
+    <w:p>
+      <w:pPr>
+        <w:numPr>
+          <w:ilvl w:val="2"/>
+          <w:numId w:val="2"/>
+        </w:numPr>
+        <w:spacing w:after="0"/>
+        <w:jc w:val="left"/>
+        <w:rPr>
+          <w:rFonts w:ascii="Arial" w:eastAsia="Arial" w:hAnsi="Arial" w:cs="Arial"/>
+          <w:sz w:val="24"/>
+          <w:szCs w:val="24"/>
+        </w:rPr>
+      </w:pPr>
+      <w:r>
+        <w:rPr>
+          <w:rFonts w:ascii="Arial" w:eastAsia="Arial" w:hAnsi="Arial" w:cs="Arial"/>
+          <w:sz w:val="24"/>
+          <w:szCs w:val="24"/>
+        </w:rPr>
+        <w:t>remove items that have been used for an order</w:t>
+      </w:r>
+    </w:p>
+    <w:p>
+      <w:pPr>
+        <w:numPr>
+          <w:ilvl w:val="2"/>
+          <w:numId w:val="2"/>
+        </w:numPr>
+        <w:spacing w:after="0"/>
+        <w:jc w:val="left"/>
+        <w:rPr>
+          <w:rFonts w:ascii="Arial" w:eastAsia="Arial" w:hAnsi="Arial" w:cs="Arial"/>
+          <w:sz w:val="24"/>
+          <w:szCs w:val="24"/>
+        </w:rPr>
+      </w:pPr>
+      <w:r>
+        <w:rPr>
+          <w:rFonts w:ascii="Arial" w:eastAsia="Arial" w:hAnsi="Arial" w:cs="Arial"/>
+          <w:sz w:val="24"/>
+          <w:szCs w:val="24"/>
+        </w:rPr>
+        <w:t>remove items that have spoiled</w:t>
+      </w:r>
+    </w:p>
+    <w:p>
+      <w:pPr>
+        <w:numPr>
+          <w:ilvl w:val="0"/>
+          <w:numId w:val="2"/>
+        </w:numPr>
+        <w:spacing w:after="0"/>
+        <w:jc w:val="left"/>
+        <w:rPr>
+          <w:rFonts w:ascii="Arial" w:eastAsia="Arial" w:hAnsi="Arial" w:cs="Arial"/>
+          <w:b/>
+          <w:sz w:val="24"/>
+          <w:szCs w:val="24"/>
+        </w:rPr>
+      </w:pPr>
+      <w:r>
+        <w:rPr>
+          <w:rFonts w:ascii="Arial" w:eastAsia="Arial" w:hAnsi="Arial" w:cs="Arial"/>
+          <w:b/>
+          <w:sz w:val="24"/>
+          <w:szCs w:val="24"/>
+        </w:rPr>
+        <w:t>Cashier Account Details</w:t>
+      </w:r>
+    </w:p>
+    <w:p>
+      <w:pPr>
+        <w:numPr>
+          <w:ilvl w:val="1"/>
+          <w:numId w:val="2"/>
+        </w:numPr>
+        <w:spacing w:after="0"/>
+        <w:jc w:val="left"/>
+        <w:rPr>
+          <w:rFonts w:ascii="Arial" w:eastAsia="Arial" w:hAnsi="Arial" w:cs="Arial"/>
+          <w:sz w:val="24"/>
+          <w:szCs w:val="24"/>
+        </w:rPr>
+      </w:pPr>
+      <w:r>
+        <w:rPr>
+          <w:rFonts w:ascii="Arial" w:eastAsia="Arial" w:hAnsi="Arial" w:cs="Arial"/>
+          <w:sz w:val="24"/>
+          <w:szCs w:val="24"/>
+        </w:rPr>
+        <w:t>See list of orders and which customers they are associated with</w:t>
+      </w:r>
+    </w:p>
+    <w:p>
+      <w:pPr>
+        <w:numPr>
+          <w:ilvl w:val="0"/>
+          <w:numId w:val="2"/>
+        </w:numPr>
+        <w:spacing w:after="0"/>
+        <w:jc w:val="left"/>
+        <w:rPr>
+          <w:rFonts w:ascii="Arial" w:eastAsia="Arial" w:hAnsi="Arial" w:cs="Arial"/>
+          <w:b/>
+          <w:sz w:val="24"/>
+          <w:szCs w:val="24"/>
+        </w:rPr>
+      </w:pPr>
+      <w:r>
+        <w:rPr>
+          <w:rFonts w:ascii="Arial" w:eastAsia="Arial" w:hAnsi="Arial" w:cs="Arial"/>
+          <w:b/>
+          <w:sz w:val="24"/>
+          <w:szCs w:val="24"/>
+        </w:rPr>
+        <w:t>Admin (</w:t>
+      </w:r>
+      <w:r>
+        <w:rPr>
+          <w:rFonts w:ascii="Arial" w:eastAsia="Arial" w:hAnsi="Arial" w:cs="Arial"/>
+          <w:b/>
+          <w:sz w:val="24"/>
+          <w:szCs w:val="24"/>
+        </w:rPr>
+        <w:t>Manager</w:t>
+      </w:r>
+      <w:r>
+        <w:rPr>
+          <w:rFonts w:ascii="Arial" w:eastAsia="Arial" w:hAnsi="Arial" w:cs="Arial"/>
+          <w:b/>
+          <w:sz w:val="24"/>
+          <w:szCs w:val="24"/>
+        </w:rPr>
+        <w:t>) Account Details</w:t>
+      </w:r>
+    </w:p>
+    <w:p>
+      <w:pPr>
+        <w:numPr>
+          <w:ilvl w:val="1"/>
+          <w:numId w:val="2"/>
+        </w:numPr>
+        <w:spacing w:after="0"/>
+        <w:jc w:val="left"/>
+        <w:rPr>
+          <w:rFonts w:ascii="Arial" w:eastAsia="Arial" w:hAnsi="Arial" w:cs="Arial"/>
+          <w:sz w:val="24"/>
+          <w:szCs w:val="24"/>
+        </w:rPr>
+      </w:pPr>
+      <w:r>
+        <w:rPr>
+          <w:rFonts w:ascii="Arial" w:eastAsia="Arial" w:hAnsi="Arial" w:cs="Arial"/>
+          <w:sz w:val="24"/>
+          <w:szCs w:val="24"/>
+        </w:rPr>
+        <w:t>Add and remove employee accounts</w:t>
+      </w:r>
+    </w:p>
+    <w:p>
+      <w:pPr>
+        <w:numPr>
+          <w:ilvl w:val="1"/>
+          <w:numId w:val="2"/>
+        </w:numPr>
+        <w:spacing w:after="0"/>
+        <w:jc w:val="left"/>
+        <w:rPr>
+          <w:rFonts w:ascii="Arial" w:eastAsia="Arial" w:hAnsi="Arial" w:cs="Arial"/>
+          <w:sz w:val="24"/>
+          <w:szCs w:val="24"/>
+        </w:rPr>
+      </w:pPr>
+      <w:r>
+        <w:rPr>
+          <w:rFonts w:ascii="Arial" w:eastAsia="Arial" w:hAnsi="Arial" w:cs="Arial"/>
+          <w:sz w:val="24"/>
+          <w:szCs w:val="24"/>
+        </w:rPr>
+        <w:t xml:space="preserve">Update the menu </w:t>
+      </w:r>
+    </w:p>
+    <w:p>
+      <w:pPr>
+        <w:numPr>
+          <w:ilvl w:val="1"/>
+          <w:numId w:val="2"/>
+        </w:numPr>
+        <w:spacing w:after="0"/>
+        <w:jc w:val="left"/>
+        <w:rPr>
+          <w:rFonts w:ascii="Arial" w:eastAsia="Arial" w:hAnsi="Arial" w:cs="Arial"/>
+          <w:sz w:val="24"/>
+          <w:szCs w:val="24"/>
+        </w:rPr>
+      </w:pPr>
+      <w:r>
+        <w:rPr>
+          <w:rFonts w:ascii="Arial" w:eastAsia="Arial" w:hAnsi="Arial" w:cs="Arial"/>
+          <w:sz w:val="24"/>
+          <w:szCs w:val="24"/>
+        </w:rPr>
+        <w:t>Order inventory</w:t>
+      </w:r>
+    </w:p>
+    <w:p>
+      <w:pPr>
+        <w:numPr>
+          <w:ilvl w:val="0"/>
+          <w:numId w:val="2"/>
+        </w:numPr>
+        <w:spacing w:after="0"/>
+        <w:jc w:val="left"/>
+        <w:rPr>
+          <w:rFonts w:ascii="Arial" w:eastAsia="Arial" w:hAnsi="Arial" w:cs="Arial"/>
+          <w:b/>
+          <w:sz w:val="24"/>
+          <w:szCs w:val="24"/>
+        </w:rPr>
+      </w:pPr>
+      <w:r>
+        <w:rPr>
+          <w:rFonts w:ascii="Arial" w:eastAsia="Arial" w:hAnsi="Arial" w:cs="Arial"/>
+          <w:b/>
+          <w:sz w:val="24"/>
+          <w:szCs w:val="24"/>
+        </w:rPr>
+        <w:t>Menu display</w:t>
+      </w:r>
+    </w:p>
+    <w:p>
+      <w:pPr>
+        <w:numPr>
+          <w:ilvl w:val="1"/>
+          <w:numId w:val="2"/>
+        </w:numPr>
+        <w:spacing w:after="0"/>
+        <w:jc w:val="left"/>
+        <w:rPr>
+          <w:rFonts w:ascii="Arial" w:eastAsia="Arial" w:hAnsi="Arial" w:cs="Arial"/>
+          <w:sz w:val="24"/>
+          <w:szCs w:val="24"/>
+        </w:rPr>
+      </w:pPr>
+      <w:r>
+        <w:rPr>
+          <w:rFonts w:ascii="Arial" w:eastAsia="Arial" w:hAnsi="Arial" w:cs="Arial"/>
+          <w:sz w:val="24"/>
+          <w:szCs w:val="24"/>
+        </w:rPr>
+        <w:t>No premade combos</w:t>
+      </w:r>
+      <w:r>
+        <w:rPr>
+          <w:rFonts w:ascii="Arial" w:eastAsia="Arial" w:hAnsi="Arial" w:cs="Arial"/>
+          <w:sz w:val="24"/>
+          <w:szCs w:val="24"/>
+        </w:rPr>
+        <w:t>,</w:t>
+      </w:r>
+      <w:r>
+        <w:rPr>
+          <w:rFonts w:ascii="Arial" w:eastAsia="Arial" w:hAnsi="Arial" w:cs="Arial"/>
+          <w:sz w:val="24"/>
+          <w:szCs w:val="24"/>
+        </w:rPr>
+        <w:t xml:space="preserve"> all items are sold individually</w:t>
+      </w:r>
+    </w:p>
+    <w:p>
+      <w:pPr>
+        <w:numPr>
+          <w:ilvl w:val="0"/>
+          <w:numId w:val="2"/>
+        </w:numPr>
+        <w:spacing w:after="0"/>
+        <w:jc w:val="left"/>
+        <w:rPr>
+          <w:rFonts w:ascii="Arial" w:eastAsia="Arial" w:hAnsi="Arial" w:cs="Arial"/>
+          <w:b/>
+          <w:sz w:val="24"/>
+          <w:szCs w:val="24"/>
+        </w:rPr>
+      </w:pPr>
+      <w:r>
+        <w:rPr>
+          <w:rFonts w:ascii="Arial" w:eastAsia="Arial" w:hAnsi="Arial" w:cs="Arial"/>
+          <w:b/>
+          <w:sz w:val="24"/>
+          <w:szCs w:val="24"/>
+        </w:rPr>
+        <w:t>Orders</w:t>
+      </w:r>
+    </w:p>
+    <w:p>
+      <w:pPr>
+        <w:numPr>
+          <w:ilvl w:val="1"/>
+          <w:numId w:val="2"/>
+        </w:numPr>
+        <w:spacing w:after="0"/>
+        <w:jc w:val="left"/>
+        <w:rPr>
+          <w:rFonts w:ascii="Arial" w:eastAsia="Arial" w:hAnsi="Arial" w:cs="Arial"/>
+          <w:sz w:val="24"/>
+          <w:szCs w:val="24"/>
+        </w:rPr>
+      </w:pPr>
+      <w:r>
+        <w:rPr>
+          <w:rFonts w:ascii="Arial" w:eastAsia="Arial" w:hAnsi="Arial" w:cs="Arial"/>
+          <w:sz w:val="24"/>
+          <w:szCs w:val="24"/>
+        </w:rPr>
+        <w:t>Pick up times for an order may be specified</w:t>
+      </w:r>
+    </w:p>
+    <w:p>
+      <w:pPr>
+        <w:numPr>
+          <w:ilvl w:val="2"/>
+          <w:numId w:val="2"/>
+        </w:numPr>
+        <w:spacing w:after="0"/>
+        <w:jc w:val="left"/>
+        <w:rPr>
+          <w:rFonts w:ascii="Arial" w:eastAsia="Arial" w:hAnsi="Arial" w:cs="Arial"/>
+          <w:sz w:val="24"/>
+          <w:szCs w:val="24"/>
+        </w:rPr>
+      </w:pPr>
+      <w:r>
+        <w:rPr>
+          <w:rFonts w:ascii="Arial" w:eastAsia="Arial" w:hAnsi="Arial" w:cs="Arial"/>
+          <w:sz w:val="24"/>
+          <w:szCs w:val="24"/>
+        </w:rPr>
+        <w:t>Orders can only be placed one week in advance</w:t>
+      </w:r>
+    </w:p>
+    <w:p>
+      <w:pPr>
+        <w:numPr>
+          <w:ilvl w:val="2"/>
+          <w:numId w:val="2"/>
+        </w:numPr>
+        <w:spacing w:after="0"/>
+        <w:jc w:val="left"/>
+        <w:rPr>
+          <w:rFonts w:ascii="Arial" w:eastAsia="Arial" w:hAnsi="Arial" w:cs="Arial"/>
+          <w:sz w:val="24"/>
+          <w:szCs w:val="24"/>
+        </w:rPr>
+      </w:pPr>
+      <w:r>
+        <w:rPr>
+          <w:rFonts w:ascii="Arial" w:eastAsia="Arial" w:hAnsi="Arial" w:cs="Arial"/>
+          <w:sz w:val="24"/>
+          <w:szCs w:val="24"/>
+        </w:rPr>
+        <w:t>Orders without a specified pickup time will have a pickup time of when the order was placed plus 10 minutes</w:t>
+      </w:r>
+    </w:p>
+    <w:p>
+      <w:pPr>
+        <w:numPr>
+          <w:ilvl w:val="1"/>
+          <w:numId w:val="2"/>
+        </w:numPr>
+        <w:spacing w:after="0"/>
+        <w:jc w:val="left"/>
+        <w:rPr>
+          <w:rFonts w:ascii="Arial" w:eastAsia="Arial" w:hAnsi="Arial" w:cs="Arial"/>
+          <w:sz w:val="24"/>
+          <w:szCs w:val="24"/>
+        </w:rPr>
+      </w:pPr>
+      <w:r>
+        <w:rPr>
+          <w:rFonts w:ascii="Arial" w:eastAsia="Arial" w:hAnsi="Arial" w:cs="Arial"/>
+          <w:sz w:val="24"/>
+          <w:szCs w:val="24"/>
+        </w:rPr>
+        <w:t>Orders not picked up within 30 minutes of being ready are discarded</w:t>
+      </w:r>
+    </w:p>
+    <w:p>
+      <w:pPr>
+        <w:numPr>
+          <w:ilvl w:val="0"/>
+          <w:numId w:val="2"/>
+        </w:numPr>
+        <w:spacing w:after="0"/>
+        <w:jc w:val="left"/>
+        <w:rPr>
+          <w:rFonts w:ascii="Arial" w:eastAsia="Arial" w:hAnsi="Arial" w:cs="Arial"/>
+          <w:b/>
+          <w:sz w:val="24"/>
+          <w:szCs w:val="24"/>
+        </w:rPr>
+      </w:pPr>
+      <w:r>
+        <w:rPr>
+          <w:rFonts w:ascii="Arial" w:eastAsia="Arial" w:hAnsi="Arial" w:cs="Arial"/>
+          <w:b/>
+          <w:sz w:val="24"/>
+          <w:szCs w:val="24"/>
+        </w:rPr>
+        <w:t>Inventory</w:t>
+      </w:r>
+    </w:p>
+    <w:p>
+      <w:pPr>
+        <w:numPr>
+          <w:ilvl w:val="1"/>
+          <w:numId w:val="2"/>
+        </w:numPr>
+        <w:spacing w:after="0"/>
+        <w:jc w:val="left"/>
+        <w:rPr>
+          <w:rFonts w:ascii="Arial" w:eastAsia="Arial" w:hAnsi="Arial" w:cs="Arial"/>
+          <w:sz w:val="24"/>
+          <w:szCs w:val="24"/>
+        </w:rPr>
+      </w:pPr>
+      <w:r>
+        <w:rPr>
+          <w:rFonts w:ascii="Arial" w:eastAsia="Arial" w:hAnsi="Arial" w:cs="Arial"/>
+          <w:sz w:val="24"/>
+          <w:szCs w:val="24"/>
+        </w:rPr>
+        <w:t>Items ordered for are the same as items sold on the menu</w:t>
+      </w:r>
+    </w:p>
+    <w:p>
+      <w:pPr>
+        <w:numPr>
+          <w:ilvl w:val="1"/>
+          <w:numId w:val="2"/>
+        </w:numPr>
+        <w:spacing w:after="0"/>
+        <w:jc w:val="left"/>
+        <w:rPr>
+          <w:rFonts w:ascii="Arial" w:eastAsia="Arial" w:hAnsi="Arial" w:cs="Arial"/>
+          <w:sz w:val="24"/>
+          <w:szCs w:val="24"/>
+        </w:rPr>
+      </w:pPr>
+      <w:r>
+        <w:rPr>
+          <w:rFonts w:ascii="Arial" w:eastAsia="Arial" w:hAnsi="Arial" w:cs="Arial"/>
+          <w:sz w:val="24"/>
+          <w:szCs w:val="24"/>
+        </w:rPr>
+        <w:t>Each item can be ordered individually</w:t>
+      </w:r>
+    </w:p>
+    <w:p>
+      <w:pPr>
+        <w:numPr>
+          <w:ilvl w:val="0"/>
+          <w:numId w:val="2"/>
+        </w:numPr>
+        <w:spacing w:after="0"/>
+        <w:jc w:val="left"/>
+        <w:rPr>
+          <w:rFonts w:ascii="Arial" w:eastAsia="Arial" w:hAnsi="Arial" w:cs="Arial"/>
+          <w:b/>
+          <w:sz w:val="24"/>
+          <w:szCs w:val="24"/>
+        </w:rPr>
+      </w:pPr>
+      <w:r>
+        <w:rPr>
+          <w:rFonts w:ascii="Arial" w:eastAsia="Arial" w:hAnsi="Arial" w:cs="Arial"/>
+          <w:b/>
+          <w:sz w:val="24"/>
+          <w:szCs w:val="24"/>
+        </w:rPr>
+        <w:t>Existing Customers</w:t>
+      </w:r>
+    </w:p>
+    <w:p>
+      <w:pPr>
+        <w:numPr>
+          <w:ilvl w:val="1"/>
+          <w:numId w:val="2"/>
+        </w:numPr>
+        <w:spacing w:after="0"/>
+        <w:jc w:val="left"/>
+        <w:rPr>
+          <w:rFonts w:ascii="Arial" w:eastAsia="Arial" w:hAnsi="Arial" w:cs="Arial"/>
+          <w:sz w:val="24"/>
+          <w:szCs w:val="24"/>
+        </w:rPr>
+      </w:pPr>
+      <w:r>
+        <w:rPr>
+          <w:rFonts w:ascii="Arial" w:eastAsia="Arial" w:hAnsi="Arial" w:cs="Arial"/>
+          <w:sz w:val="24"/>
+          <w:szCs w:val="24"/>
+        </w:rPr>
+        <w:t>Integrate existing customers into the new system</w:t>
+      </w:r>
+    </w:p>
+    <w:p>
+      <w:pPr>
+        <w:spacing w:after="0"/>
+        <w:ind w:left="1440"/>
+        <w:jc w:val="left"/>
+        <w:rPr>
+          <w:rFonts w:ascii="Arial" w:eastAsia="Arial" w:hAnsi="Arial" w:cs="Arial"/>
+          <w:sz w:val="24"/>
+          <w:szCs w:val="24"/>
+        </w:rPr>
+      </w:pPr>
       <w:bookmarkStart w:id="0" w:name="_GoBack"/>
       <w:bookmarkEnd w:id="0"/>
-      <w:r>
-        <w:rPr>
-          <w:rFonts w:ascii="Arial" w:eastAsia="Arial" w:hAnsi="Arial" w:cs="Arial"/>
-          <w:sz w:val="24"/>
-          <w:szCs w:val="24"/>
-        </w:rPr>
-        <w:t>). The last items just detail how certain parts of the online interface will look.</w:t>
-      </w:r>
-    </w:p>
-    <w:p>
-      <w:pPr>
-        <w:numPr>
-          <w:ilvl w:val="0"/>
-          <w:numId w:val="2"/>
-        </w:numPr>
-        <w:spacing w:before="240" w:after="0"/>
-        <w:jc w:val="left"/>
-        <w:rPr>
-          <w:rFonts w:ascii="Arial" w:eastAsia="Arial" w:hAnsi="Arial" w:cs="Arial"/>
-          <w:b/>
-          <w:sz w:val="24"/>
-          <w:szCs w:val="24"/>
-        </w:rPr>
-      </w:pPr>
-      <w:r>
-        <w:rPr>
-          <w:rFonts w:ascii="Arial" w:eastAsia="Arial" w:hAnsi="Arial" w:cs="Arial"/>
-          <w:b/>
-          <w:sz w:val="24"/>
-          <w:szCs w:val="24"/>
-        </w:rPr>
-        <w:t>All Account Details</w:t>
-      </w:r>
-    </w:p>
-    <w:p>
-      <w:pPr>
-        <w:numPr>
-          <w:ilvl w:val="1"/>
-          <w:numId w:val="2"/>
-        </w:numPr>
-        <w:spacing w:after="0"/>
-        <w:jc w:val="left"/>
-        <w:rPr>
-          <w:rFonts w:ascii="Arial" w:eastAsia="Arial" w:hAnsi="Arial" w:cs="Arial"/>
-          <w:sz w:val="24"/>
-          <w:szCs w:val="24"/>
-        </w:rPr>
-      </w:pPr>
-      <w:r>
-        <w:rPr>
-          <w:rFonts w:ascii="Arial" w:eastAsia="Arial" w:hAnsi="Arial" w:cs="Arial"/>
-          <w:sz w:val="24"/>
-          <w:szCs w:val="24"/>
-        </w:rPr>
-        <w:t>Each account must have an Email associated with it</w:t>
-      </w:r>
-    </w:p>
-    <w:p>
-      <w:pPr>
-        <w:numPr>
-          <w:ilvl w:val="1"/>
-          <w:numId w:val="2"/>
-        </w:numPr>
-        <w:spacing w:after="0"/>
-        <w:jc w:val="left"/>
-        <w:rPr>
-          <w:rFonts w:ascii="Arial" w:eastAsia="Arial" w:hAnsi="Arial" w:cs="Arial"/>
-          <w:sz w:val="24"/>
-          <w:szCs w:val="24"/>
-        </w:rPr>
-      </w:pPr>
-      <w:r>
-        <w:rPr>
-          <w:rFonts w:ascii="Arial" w:eastAsia="Arial" w:hAnsi="Arial" w:cs="Arial"/>
-          <w:sz w:val="24"/>
-          <w:szCs w:val="24"/>
-        </w:rPr>
-        <w:t>A first and last name must be provided for the account</w:t>
-      </w:r>
-    </w:p>
-    <w:p>
-      <w:pPr>
-        <w:numPr>
-          <w:ilvl w:val="1"/>
-          <w:numId w:val="2"/>
-        </w:numPr>
-        <w:spacing w:after="0"/>
-        <w:jc w:val="left"/>
-        <w:rPr>
-          <w:rFonts w:ascii="Arial" w:eastAsia="Arial" w:hAnsi="Arial" w:cs="Arial"/>
-          <w:sz w:val="24"/>
-          <w:szCs w:val="24"/>
-        </w:rPr>
-      </w:pPr>
-      <w:r>
-        <w:rPr>
-          <w:rFonts w:ascii="Arial" w:eastAsia="Arial" w:hAnsi="Arial" w:cs="Arial"/>
-          <w:sz w:val="24"/>
-          <w:szCs w:val="24"/>
-        </w:rPr>
-        <w:t>Passwords will be required</w:t>
-      </w:r>
-    </w:p>
-    <w:p>
-      <w:pPr>
-        <w:numPr>
-          <w:ilvl w:val="1"/>
-          <w:numId w:val="2"/>
-        </w:numPr>
-        <w:spacing w:after="0"/>
-        <w:jc w:val="left"/>
-        <w:rPr>
-          <w:rFonts w:ascii="Arial" w:eastAsia="Arial" w:hAnsi="Arial" w:cs="Arial"/>
-          <w:sz w:val="24"/>
-          <w:szCs w:val="24"/>
-        </w:rPr>
-      </w:pPr>
-      <w:r>
-        <w:rPr>
-          <w:rFonts w:ascii="Arial" w:eastAsia="Arial" w:hAnsi="Arial" w:cs="Arial"/>
-          <w:sz w:val="24"/>
-          <w:szCs w:val="24"/>
-        </w:rPr>
-        <w:t>All accounts will have a unique numeric ID</w:t>
-      </w:r>
-    </w:p>
-    <w:p>
-      <w:pPr>
-        <w:numPr>
-          <w:ilvl w:val="1"/>
-          <w:numId w:val="2"/>
-        </w:numPr>
-        <w:spacing w:after="0"/>
-        <w:jc w:val="left"/>
-        <w:rPr>
-          <w:rFonts w:ascii="Arial" w:eastAsia="Arial" w:hAnsi="Arial" w:cs="Arial"/>
-          <w:sz w:val="24"/>
-          <w:szCs w:val="24"/>
-        </w:rPr>
-      </w:pPr>
-      <w:r>
-        <w:rPr>
-          <w:rFonts w:ascii="Arial" w:eastAsia="Arial" w:hAnsi="Arial" w:cs="Arial"/>
-          <w:sz w:val="24"/>
-          <w:szCs w:val="24"/>
-        </w:rPr>
-        <w:t>Users will be able to change account info</w:t>
-      </w:r>
-    </w:p>
-    <w:p>
-      <w:pPr>
-        <w:numPr>
-          <w:ilvl w:val="2"/>
-          <w:numId w:val="2"/>
-        </w:numPr>
-        <w:spacing w:after="0"/>
-        <w:jc w:val="left"/>
-        <w:rPr>
-          <w:rFonts w:ascii="Arial" w:eastAsia="Arial" w:hAnsi="Arial" w:cs="Arial"/>
-          <w:sz w:val="24"/>
-          <w:szCs w:val="24"/>
-        </w:rPr>
-      </w:pPr>
-      <w:r>
-        <w:rPr>
-          <w:rFonts w:ascii="Arial" w:eastAsia="Arial" w:hAnsi="Arial" w:cs="Arial"/>
-          <w:sz w:val="24"/>
-          <w:szCs w:val="24"/>
-        </w:rPr>
-        <w:t>Passwords, name, and email</w:t>
-      </w:r>
-    </w:p>
-    <w:p>
-      <w:pPr>
-        <w:numPr>
-          <w:ilvl w:val="0"/>
-          <w:numId w:val="2"/>
-        </w:numPr>
-        <w:spacing w:after="0"/>
-        <w:jc w:val="left"/>
-        <w:rPr>
-          <w:rFonts w:ascii="Arial" w:eastAsia="Arial" w:hAnsi="Arial" w:cs="Arial"/>
-          <w:b/>
-          <w:sz w:val="24"/>
-          <w:szCs w:val="24"/>
-        </w:rPr>
-      </w:pPr>
-      <w:r>
-        <w:rPr>
-          <w:rFonts w:ascii="Arial" w:eastAsia="Arial" w:hAnsi="Arial" w:cs="Arial"/>
-          <w:b/>
-          <w:sz w:val="24"/>
-          <w:szCs w:val="24"/>
-        </w:rPr>
-        <w:t>Customer Account Details</w:t>
-      </w:r>
-    </w:p>
-    <w:p>
-      <w:pPr>
-        <w:numPr>
-          <w:ilvl w:val="1"/>
-          <w:numId w:val="2"/>
-        </w:numPr>
-        <w:spacing w:after="0"/>
-        <w:jc w:val="left"/>
-        <w:rPr>
-          <w:rFonts w:ascii="Arial" w:eastAsia="Arial" w:hAnsi="Arial" w:cs="Arial"/>
-          <w:sz w:val="24"/>
-          <w:szCs w:val="24"/>
-        </w:rPr>
-      </w:pPr>
-      <w:r>
-        <w:rPr>
-          <w:rFonts w:ascii="Arial" w:eastAsia="Arial" w:hAnsi="Arial" w:cs="Arial"/>
-          <w:sz w:val="24"/>
-          <w:szCs w:val="24"/>
-        </w:rPr>
-        <w:t>$100 automatically added upon account creation</w:t>
-      </w:r>
-    </w:p>
-    <w:p>
-      <w:pPr>
-        <w:numPr>
-          <w:ilvl w:val="1"/>
-          <w:numId w:val="2"/>
-        </w:numPr>
-        <w:spacing w:after="0"/>
-        <w:jc w:val="left"/>
-        <w:rPr>
-          <w:rFonts w:ascii="Arial" w:eastAsia="Arial" w:hAnsi="Arial" w:cs="Arial"/>
-          <w:sz w:val="24"/>
-          <w:szCs w:val="24"/>
-        </w:rPr>
-      </w:pPr>
-      <w:r>
-        <w:rPr>
-          <w:rFonts w:ascii="Arial" w:eastAsia="Arial" w:hAnsi="Arial" w:cs="Arial"/>
-          <w:sz w:val="24"/>
-          <w:szCs w:val="24"/>
-        </w:rPr>
-        <w:t>Customers will be able to add funds to their account balance</w:t>
-      </w:r>
-    </w:p>
-    <w:p>
-      <w:pPr>
-        <w:numPr>
-          <w:ilvl w:val="1"/>
-          <w:numId w:val="2"/>
-        </w:numPr>
-        <w:spacing w:after="0"/>
-        <w:jc w:val="left"/>
-        <w:rPr>
-          <w:rFonts w:ascii="Arial" w:eastAsia="Arial" w:hAnsi="Arial" w:cs="Arial"/>
-          <w:sz w:val="24"/>
-          <w:szCs w:val="24"/>
-        </w:rPr>
-      </w:pPr>
-      <w:r>
-        <w:rPr>
-          <w:rFonts w:ascii="Arial" w:eastAsia="Arial" w:hAnsi="Arial" w:cs="Arial"/>
-          <w:sz w:val="24"/>
-          <w:szCs w:val="24"/>
-        </w:rPr>
-        <w:t>The ability to place orders online</w:t>
-      </w:r>
-    </w:p>
-    <w:p>
-      <w:pPr>
-        <w:numPr>
-          <w:ilvl w:val="1"/>
-          <w:numId w:val="2"/>
-        </w:numPr>
-        <w:spacing w:after="0"/>
-        <w:jc w:val="left"/>
-        <w:rPr>
-          <w:rFonts w:ascii="Arial" w:eastAsia="Arial" w:hAnsi="Arial" w:cs="Arial"/>
-          <w:sz w:val="24"/>
-          <w:szCs w:val="24"/>
-        </w:rPr>
-      </w:pPr>
-      <w:r>
-        <w:rPr>
-          <w:rFonts w:ascii="Arial" w:eastAsia="Arial" w:hAnsi="Arial" w:cs="Arial"/>
-          <w:sz w:val="24"/>
-          <w:szCs w:val="24"/>
-        </w:rPr>
-        <w:t>View order history</w:t>
-      </w:r>
-    </w:p>
-    <w:p>
-      <w:pPr>
-        <w:numPr>
-          <w:ilvl w:val="2"/>
-          <w:numId w:val="2"/>
-        </w:numPr>
-        <w:spacing w:after="0"/>
-        <w:jc w:val="left"/>
-        <w:rPr>
-          <w:rFonts w:ascii="Arial" w:eastAsia="Arial" w:hAnsi="Arial" w:cs="Arial"/>
-          <w:sz w:val="24"/>
-          <w:szCs w:val="24"/>
-        </w:rPr>
-      </w:pPr>
-      <w:r>
-        <w:rPr>
-          <w:rFonts w:ascii="Arial" w:eastAsia="Arial" w:hAnsi="Arial" w:cs="Arial"/>
-          <w:sz w:val="24"/>
-          <w:szCs w:val="24"/>
-        </w:rPr>
-        <w:t>Reorder from order history</w:t>
-      </w:r>
-    </w:p>
-    <w:p>
-      <w:pPr>
-        <w:numPr>
-          <w:ilvl w:val="1"/>
-          <w:numId w:val="2"/>
-        </w:numPr>
-        <w:spacing w:after="0"/>
-        <w:jc w:val="left"/>
-        <w:rPr>
-          <w:rFonts w:ascii="Arial" w:eastAsia="Arial" w:hAnsi="Arial" w:cs="Arial"/>
-          <w:sz w:val="24"/>
-          <w:szCs w:val="24"/>
-        </w:rPr>
-      </w:pPr>
-      <w:r>
-        <w:rPr>
-          <w:rFonts w:ascii="Arial" w:eastAsia="Arial" w:hAnsi="Arial" w:cs="Arial"/>
-          <w:sz w:val="24"/>
-          <w:szCs w:val="24"/>
-        </w:rPr>
-        <w:t>View order status</w:t>
-      </w:r>
-    </w:p>
-    <w:p>
-      <w:pPr>
-        <w:numPr>
-          <w:ilvl w:val="2"/>
-          <w:numId w:val="2"/>
-        </w:numPr>
-        <w:spacing w:after="0"/>
-        <w:jc w:val="left"/>
-        <w:rPr>
-          <w:rFonts w:ascii="Arial" w:eastAsia="Arial" w:hAnsi="Arial" w:cs="Arial"/>
-          <w:sz w:val="24"/>
-          <w:szCs w:val="24"/>
-        </w:rPr>
-      </w:pPr>
-      <w:r>
-        <w:rPr>
-          <w:rFonts w:ascii="Arial" w:eastAsia="Arial" w:hAnsi="Arial" w:cs="Arial"/>
-          <w:sz w:val="24"/>
-          <w:szCs w:val="24"/>
-        </w:rPr>
-        <w:t>Orders may be canceled until bagel status is “Ready”</w:t>
-      </w:r>
-    </w:p>
-    <w:p>
-      <w:pPr>
-        <w:numPr>
-          <w:ilvl w:val="2"/>
-          <w:numId w:val="2"/>
-        </w:numPr>
-        <w:spacing w:after="0"/>
-        <w:jc w:val="left"/>
-        <w:rPr>
-          <w:rFonts w:ascii="Arial" w:eastAsia="Arial" w:hAnsi="Arial" w:cs="Arial"/>
-          <w:sz w:val="24"/>
-          <w:szCs w:val="24"/>
-        </w:rPr>
-      </w:pPr>
-      <w:r>
-        <w:rPr>
-          <w:rFonts w:ascii="Arial" w:eastAsia="Arial" w:hAnsi="Arial" w:cs="Arial"/>
-          <w:sz w:val="24"/>
-          <w:szCs w:val="24"/>
-        </w:rPr>
-        <w:t xml:space="preserve">Orders may </w:t>
-      </w:r>
-      <w:r>
-        <w:rPr>
-          <w:rFonts w:ascii="Arial" w:eastAsia="Arial" w:hAnsi="Arial" w:cs="Arial"/>
-          <w:b/>
-          <w:sz w:val="24"/>
-          <w:szCs w:val="24"/>
-        </w:rPr>
-        <w:t xml:space="preserve">not </w:t>
-      </w:r>
-      <w:r>
-        <w:rPr>
-          <w:rFonts w:ascii="Arial" w:eastAsia="Arial" w:hAnsi="Arial" w:cs="Arial"/>
-          <w:sz w:val="24"/>
-          <w:szCs w:val="24"/>
-        </w:rPr>
-        <w:t>be changed once placed.</w:t>
-      </w:r>
-    </w:p>
-    <w:p>
-      <w:pPr>
-        <w:spacing w:after="0"/>
-        <w:ind w:left="2160"/>
-        <w:jc w:val="left"/>
-        <w:rPr>
-          <w:rFonts w:ascii="Arial" w:eastAsia="Arial" w:hAnsi="Arial" w:cs="Arial"/>
-          <w:sz w:val="24"/>
-          <w:szCs w:val="24"/>
-        </w:rPr>
-      </w:pPr>
-    </w:p>
-    <w:p>
-      <w:pPr>
-        <w:numPr>
-          <w:ilvl w:val="0"/>
-          <w:numId w:val="2"/>
-        </w:numPr>
-        <w:spacing w:after="0"/>
-        <w:jc w:val="left"/>
-        <w:rPr>
-          <w:rFonts w:ascii="Arial" w:eastAsia="Arial" w:hAnsi="Arial" w:cs="Arial"/>
-          <w:b/>
-          <w:sz w:val="24"/>
-          <w:szCs w:val="24"/>
-        </w:rPr>
-      </w:pPr>
-      <w:r>
-        <w:rPr>
-          <w:rFonts w:ascii="Arial" w:eastAsia="Arial" w:hAnsi="Arial" w:cs="Arial"/>
-          <w:b/>
-          <w:sz w:val="24"/>
-          <w:szCs w:val="24"/>
-        </w:rPr>
-        <w:t>Chef Account Details</w:t>
-      </w:r>
-    </w:p>
-    <w:p>
-      <w:pPr>
-        <w:numPr>
-          <w:ilvl w:val="1"/>
-          <w:numId w:val="2"/>
-        </w:numPr>
-        <w:spacing w:after="0"/>
-        <w:jc w:val="left"/>
-        <w:rPr>
-          <w:rFonts w:ascii="Arial" w:eastAsia="Arial" w:hAnsi="Arial" w:cs="Arial"/>
-          <w:sz w:val="24"/>
-          <w:szCs w:val="24"/>
-        </w:rPr>
-      </w:pPr>
-      <w:r>
-        <w:rPr>
-          <w:rFonts w:ascii="Arial" w:eastAsia="Arial" w:hAnsi="Arial" w:cs="Arial"/>
-          <w:sz w:val="24"/>
-          <w:szCs w:val="24"/>
-        </w:rPr>
-        <w:t>Will be able to see incoming orders</w:t>
-      </w:r>
-    </w:p>
-    <w:p>
-      <w:pPr>
-        <w:numPr>
-          <w:ilvl w:val="2"/>
-          <w:numId w:val="2"/>
-        </w:numPr>
-        <w:spacing w:after="0"/>
-        <w:jc w:val="left"/>
-        <w:rPr>
-          <w:rFonts w:ascii="Arial" w:eastAsia="Arial" w:hAnsi="Arial" w:cs="Arial"/>
-          <w:sz w:val="24"/>
-          <w:szCs w:val="24"/>
-        </w:rPr>
-      </w:pPr>
-      <w:r>
-        <w:rPr>
-          <w:rFonts w:ascii="Arial" w:eastAsia="Arial" w:hAnsi="Arial" w:cs="Arial"/>
-          <w:sz w:val="24"/>
-          <w:szCs w:val="24"/>
-        </w:rPr>
-        <w:t>Orders will be organized by pick up time</w:t>
-      </w:r>
-    </w:p>
-    <w:p>
-      <w:pPr>
-        <w:numPr>
-          <w:ilvl w:val="2"/>
-          <w:numId w:val="2"/>
-        </w:numPr>
-        <w:spacing w:after="0"/>
-        <w:jc w:val="left"/>
-        <w:rPr>
-          <w:rFonts w:ascii="Arial" w:eastAsia="Arial" w:hAnsi="Arial" w:cs="Arial"/>
-          <w:sz w:val="24"/>
-          <w:szCs w:val="24"/>
-        </w:rPr>
-      </w:pPr>
-      <w:r>
-        <w:rPr>
-          <w:rFonts w:ascii="Arial" w:eastAsia="Arial" w:hAnsi="Arial" w:cs="Arial"/>
-          <w:sz w:val="24"/>
-          <w:szCs w:val="24"/>
-        </w:rPr>
-        <w:t>The chef will be able to update the order status</w:t>
-      </w:r>
-    </w:p>
-    <w:p>
-      <w:pPr>
-        <w:numPr>
-          <w:ilvl w:val="2"/>
-          <w:numId w:val="2"/>
-        </w:numPr>
-        <w:spacing w:after="0"/>
-        <w:jc w:val="left"/>
-        <w:rPr>
-          <w:rFonts w:ascii="Arial" w:eastAsia="Arial" w:hAnsi="Arial" w:cs="Arial"/>
-          <w:sz w:val="24"/>
-          <w:szCs w:val="24"/>
-        </w:rPr>
-      </w:pPr>
-      <w:r>
-        <w:rPr>
-          <w:rFonts w:ascii="Arial" w:eastAsia="Arial" w:hAnsi="Arial" w:cs="Arial"/>
-          <w:sz w:val="24"/>
-          <w:szCs w:val="24"/>
-        </w:rPr>
-        <w:t>Orders will show up no later than 10 minutes before it needs to be ready</w:t>
-      </w:r>
-    </w:p>
-    <w:p>
-      <w:pPr>
-        <w:numPr>
-          <w:ilvl w:val="1"/>
-          <w:numId w:val="2"/>
-        </w:numPr>
-        <w:spacing w:after="0"/>
-        <w:jc w:val="left"/>
-        <w:rPr>
-          <w:rFonts w:ascii="Arial" w:eastAsia="Arial" w:hAnsi="Arial" w:cs="Arial"/>
-          <w:sz w:val="24"/>
-          <w:szCs w:val="24"/>
-        </w:rPr>
-      </w:pPr>
-      <w:r>
-        <w:rPr>
-          <w:rFonts w:ascii="Arial" w:eastAsia="Arial" w:hAnsi="Arial" w:cs="Arial"/>
-          <w:sz w:val="24"/>
-          <w:szCs w:val="24"/>
-        </w:rPr>
-        <w:t>Chefs will be able to update the inventory</w:t>
-      </w:r>
-    </w:p>
-    <w:p>
-      <w:pPr>
-        <w:numPr>
-          <w:ilvl w:val="2"/>
-          <w:numId w:val="2"/>
-        </w:numPr>
-        <w:spacing w:after="0"/>
-        <w:jc w:val="left"/>
-        <w:rPr>
-          <w:rFonts w:ascii="Arial" w:eastAsia="Arial" w:hAnsi="Arial" w:cs="Arial"/>
-          <w:sz w:val="24"/>
-          <w:szCs w:val="24"/>
-        </w:rPr>
-      </w:pPr>
-      <w:r>
-        <w:rPr>
-          <w:rFonts w:ascii="Arial" w:eastAsia="Arial" w:hAnsi="Arial" w:cs="Arial"/>
-          <w:sz w:val="24"/>
-          <w:szCs w:val="24"/>
-        </w:rPr>
-        <w:t>remove items that have been used for an order</w:t>
-      </w:r>
-    </w:p>
-    <w:p>
-      <w:pPr>
-        <w:numPr>
-          <w:ilvl w:val="2"/>
-          <w:numId w:val="2"/>
-        </w:numPr>
-        <w:spacing w:after="0"/>
-        <w:jc w:val="left"/>
-        <w:rPr>
-          <w:rFonts w:ascii="Arial" w:eastAsia="Arial" w:hAnsi="Arial" w:cs="Arial"/>
-          <w:sz w:val="24"/>
-          <w:szCs w:val="24"/>
-        </w:rPr>
-      </w:pPr>
-      <w:r>
-        <w:rPr>
-          <w:rFonts w:ascii="Arial" w:eastAsia="Arial" w:hAnsi="Arial" w:cs="Arial"/>
-          <w:sz w:val="24"/>
-          <w:szCs w:val="24"/>
-        </w:rPr>
-        <w:t>remove items that have spoiled</w:t>
-      </w:r>
-    </w:p>
-    <w:p>
-      <w:pPr>
-        <w:numPr>
-          <w:ilvl w:val="0"/>
-          <w:numId w:val="2"/>
-        </w:numPr>
-        <w:spacing w:after="0"/>
-        <w:jc w:val="left"/>
-        <w:rPr>
-          <w:rFonts w:ascii="Arial" w:eastAsia="Arial" w:hAnsi="Arial" w:cs="Arial"/>
-          <w:b/>
-          <w:sz w:val="24"/>
-          <w:szCs w:val="24"/>
-        </w:rPr>
-      </w:pPr>
-      <w:r>
-        <w:rPr>
-          <w:rFonts w:ascii="Arial" w:eastAsia="Arial" w:hAnsi="Arial" w:cs="Arial"/>
-          <w:b/>
-          <w:sz w:val="24"/>
-          <w:szCs w:val="24"/>
-        </w:rPr>
-        <w:t>Cashier Account Details</w:t>
-      </w:r>
-    </w:p>
-    <w:p>
-      <w:pPr>
-        <w:numPr>
-          <w:ilvl w:val="1"/>
-          <w:numId w:val="2"/>
-        </w:numPr>
-        <w:spacing w:after="0"/>
-        <w:jc w:val="left"/>
-        <w:rPr>
-          <w:rFonts w:ascii="Arial" w:eastAsia="Arial" w:hAnsi="Arial" w:cs="Arial"/>
-          <w:sz w:val="24"/>
-          <w:szCs w:val="24"/>
-        </w:rPr>
-      </w:pPr>
-      <w:r>
-        <w:rPr>
-          <w:rFonts w:ascii="Arial" w:eastAsia="Arial" w:hAnsi="Arial" w:cs="Arial"/>
-          <w:sz w:val="24"/>
-          <w:szCs w:val="24"/>
-        </w:rPr>
-        <w:t>Be able to lookup customer’s numeric ID</w:t>
-      </w:r>
-    </w:p>
-    <w:p>
-      <w:pPr>
-        <w:numPr>
-          <w:ilvl w:val="1"/>
-          <w:numId w:val="2"/>
-        </w:numPr>
-        <w:spacing w:after="0"/>
-        <w:jc w:val="left"/>
-        <w:rPr>
-          <w:rFonts w:ascii="Arial" w:eastAsia="Arial" w:hAnsi="Arial" w:cs="Arial"/>
-          <w:sz w:val="24"/>
-          <w:szCs w:val="24"/>
-        </w:rPr>
-      </w:pPr>
-      <w:r>
-        <w:rPr>
-          <w:rFonts w:ascii="Arial" w:eastAsia="Arial" w:hAnsi="Arial" w:cs="Arial"/>
-          <w:sz w:val="24"/>
-          <w:szCs w:val="24"/>
-        </w:rPr>
-        <w:t>See list of orders and which customers they are associated with</w:t>
-      </w:r>
-    </w:p>
-    <w:p>
-      <w:pPr>
-        <w:numPr>
-          <w:ilvl w:val="0"/>
-          <w:numId w:val="2"/>
-        </w:numPr>
-        <w:spacing w:after="0"/>
-        <w:jc w:val="left"/>
-        <w:rPr>
-          <w:rFonts w:ascii="Arial" w:eastAsia="Arial" w:hAnsi="Arial" w:cs="Arial"/>
-          <w:b/>
-          <w:sz w:val="24"/>
-          <w:szCs w:val="24"/>
-        </w:rPr>
-      </w:pPr>
-      <w:r>
-        <w:rPr>
-          <w:rFonts w:ascii="Arial" w:eastAsia="Arial" w:hAnsi="Arial" w:cs="Arial"/>
-          <w:b/>
-          <w:sz w:val="24"/>
-          <w:szCs w:val="24"/>
-        </w:rPr>
-        <w:t>Admin (</w:t>
-      </w:r>
-      <w:r>
-        <w:rPr>
-          <w:rFonts w:ascii="Arial" w:eastAsia="Arial" w:hAnsi="Arial" w:cs="Arial"/>
-          <w:b/>
-          <w:sz w:val="24"/>
-          <w:szCs w:val="24"/>
-        </w:rPr>
-        <w:t>Manager</w:t>
-      </w:r>
-      <w:r>
-        <w:rPr>
-          <w:rFonts w:ascii="Arial" w:eastAsia="Arial" w:hAnsi="Arial" w:cs="Arial"/>
-          <w:b/>
-          <w:sz w:val="24"/>
-          <w:szCs w:val="24"/>
-        </w:rPr>
-        <w:t>) Account Details</w:t>
-      </w:r>
-    </w:p>
-    <w:p>
-      <w:pPr>
-        <w:numPr>
-          <w:ilvl w:val="1"/>
-          <w:numId w:val="2"/>
-        </w:numPr>
-        <w:spacing w:after="0"/>
-        <w:jc w:val="left"/>
-        <w:rPr>
-          <w:rFonts w:ascii="Arial" w:eastAsia="Arial" w:hAnsi="Arial" w:cs="Arial"/>
-          <w:sz w:val="24"/>
-          <w:szCs w:val="24"/>
-        </w:rPr>
-      </w:pPr>
-      <w:r>
-        <w:rPr>
-          <w:rFonts w:ascii="Arial" w:eastAsia="Arial" w:hAnsi="Arial" w:cs="Arial"/>
-          <w:sz w:val="24"/>
-          <w:szCs w:val="24"/>
-        </w:rPr>
-        <w:t>Add and remove employee accounts</w:t>
-      </w:r>
-    </w:p>
-    <w:p>
-      <w:pPr>
-        <w:numPr>
-          <w:ilvl w:val="1"/>
-          <w:numId w:val="2"/>
-        </w:numPr>
-        <w:spacing w:after="0"/>
-        <w:jc w:val="left"/>
-        <w:rPr>
-          <w:rFonts w:ascii="Arial" w:eastAsia="Arial" w:hAnsi="Arial" w:cs="Arial"/>
-          <w:sz w:val="24"/>
-          <w:szCs w:val="24"/>
-        </w:rPr>
-      </w:pPr>
-      <w:r>
-        <w:rPr>
-          <w:rFonts w:ascii="Arial" w:eastAsia="Arial" w:hAnsi="Arial" w:cs="Arial"/>
-          <w:sz w:val="24"/>
-          <w:szCs w:val="24"/>
-        </w:rPr>
-        <w:t xml:space="preserve">Update the menu </w:t>
-      </w:r>
-    </w:p>
-    <w:p>
-      <w:pPr>
-        <w:numPr>
-          <w:ilvl w:val="1"/>
-          <w:numId w:val="2"/>
-        </w:numPr>
-        <w:spacing w:after="0"/>
-        <w:jc w:val="left"/>
-        <w:rPr>
-          <w:rFonts w:ascii="Arial" w:eastAsia="Arial" w:hAnsi="Arial" w:cs="Arial"/>
-          <w:sz w:val="24"/>
-          <w:szCs w:val="24"/>
-        </w:rPr>
-      </w:pPr>
-      <w:r>
-        <w:rPr>
-          <w:rFonts w:ascii="Arial" w:eastAsia="Arial" w:hAnsi="Arial" w:cs="Arial"/>
-          <w:sz w:val="24"/>
-          <w:szCs w:val="24"/>
-        </w:rPr>
-        <w:t>Order inventory</w:t>
-      </w:r>
-    </w:p>
-    <w:p>
-      <w:pPr>
-        <w:numPr>
-          <w:ilvl w:val="0"/>
-          <w:numId w:val="2"/>
-        </w:numPr>
-        <w:spacing w:after="0"/>
-        <w:jc w:val="left"/>
-        <w:rPr>
-          <w:rFonts w:ascii="Arial" w:eastAsia="Arial" w:hAnsi="Arial" w:cs="Arial"/>
-          <w:b/>
-          <w:sz w:val="24"/>
-          <w:szCs w:val="24"/>
-        </w:rPr>
-      </w:pPr>
-      <w:r>
-        <w:rPr>
-          <w:rFonts w:ascii="Arial" w:eastAsia="Arial" w:hAnsi="Arial" w:cs="Arial"/>
-          <w:b/>
-          <w:sz w:val="24"/>
-          <w:szCs w:val="24"/>
-        </w:rPr>
-        <w:t>Menu display</w:t>
-      </w:r>
-    </w:p>
-    <w:p>
-      <w:pPr>
-        <w:numPr>
-          <w:ilvl w:val="1"/>
-          <w:numId w:val="2"/>
-        </w:numPr>
-        <w:spacing w:after="0"/>
-        <w:jc w:val="left"/>
-        <w:rPr>
-          <w:rFonts w:ascii="Arial" w:eastAsia="Arial" w:hAnsi="Arial" w:cs="Arial"/>
-          <w:sz w:val="24"/>
-          <w:szCs w:val="24"/>
-        </w:rPr>
-      </w:pPr>
-      <w:r>
-        <w:rPr>
-          <w:rFonts w:ascii="Arial" w:eastAsia="Arial" w:hAnsi="Arial" w:cs="Arial"/>
-          <w:sz w:val="24"/>
-          <w:szCs w:val="24"/>
-        </w:rPr>
-        <w:t>Able to be sorted by most popular items</w:t>
-      </w:r>
-    </w:p>
-    <w:p>
-      <w:pPr>
-        <w:numPr>
-          <w:ilvl w:val="2"/>
-          <w:numId w:val="2"/>
-        </w:numPr>
-        <w:spacing w:after="0"/>
-        <w:jc w:val="left"/>
-        <w:rPr>
-          <w:rFonts w:ascii="Arial" w:eastAsia="Arial" w:hAnsi="Arial" w:cs="Arial"/>
-          <w:sz w:val="24"/>
-          <w:szCs w:val="24"/>
-        </w:rPr>
-      </w:pPr>
-      <w:r>
-        <w:rPr>
-          <w:rFonts w:ascii="Arial" w:eastAsia="Arial" w:hAnsi="Arial" w:cs="Arial"/>
-          <w:sz w:val="24"/>
-          <w:szCs w:val="24"/>
-        </w:rPr>
-        <w:t>each item on the menu must keep track of how many times it was order in the last month</w:t>
-      </w:r>
-    </w:p>
-    <w:p>
-      <w:pPr>
-        <w:numPr>
-          <w:ilvl w:val="1"/>
-          <w:numId w:val="2"/>
-        </w:numPr>
-        <w:spacing w:after="0"/>
-        <w:jc w:val="left"/>
-        <w:rPr>
-          <w:rFonts w:ascii="Arial" w:eastAsia="Arial" w:hAnsi="Arial" w:cs="Arial"/>
-          <w:sz w:val="24"/>
-          <w:szCs w:val="24"/>
-        </w:rPr>
-      </w:pPr>
-      <w:r>
-        <w:rPr>
-          <w:rFonts w:ascii="Arial" w:eastAsia="Arial" w:hAnsi="Arial" w:cs="Arial"/>
-          <w:sz w:val="24"/>
-          <w:szCs w:val="24"/>
-        </w:rPr>
-        <w:t>Able to be sorted by price</w:t>
-      </w:r>
-    </w:p>
-    <w:p>
-      <w:pPr>
-        <w:numPr>
-          <w:ilvl w:val="1"/>
-          <w:numId w:val="2"/>
-        </w:numPr>
-        <w:spacing w:after="0"/>
-        <w:jc w:val="left"/>
-        <w:rPr>
-          <w:rFonts w:ascii="Arial" w:eastAsia="Arial" w:hAnsi="Arial" w:cs="Arial"/>
-          <w:sz w:val="24"/>
-          <w:szCs w:val="24"/>
-        </w:rPr>
-      </w:pPr>
-      <w:r>
-        <w:rPr>
-          <w:rFonts w:ascii="Arial" w:eastAsia="Arial" w:hAnsi="Arial" w:cs="Arial"/>
-          <w:sz w:val="24"/>
-          <w:szCs w:val="24"/>
-        </w:rPr>
-        <w:t>Default menu presentation will be sorted alphabetically within categories</w:t>
-      </w:r>
-    </w:p>
-    <w:p>
-      <w:pPr>
-        <w:numPr>
-          <w:ilvl w:val="2"/>
-          <w:numId w:val="2"/>
-        </w:numPr>
-        <w:spacing w:after="0"/>
-        <w:jc w:val="left"/>
-        <w:rPr>
-          <w:rFonts w:ascii="Arial" w:eastAsia="Arial" w:hAnsi="Arial" w:cs="Arial"/>
-          <w:sz w:val="24"/>
-          <w:szCs w:val="24"/>
-        </w:rPr>
-      </w:pPr>
-      <w:r>
-        <w:rPr>
-          <w:rFonts w:ascii="Arial" w:eastAsia="Arial" w:hAnsi="Arial" w:cs="Arial"/>
-          <w:sz w:val="24"/>
-          <w:szCs w:val="24"/>
-        </w:rPr>
-        <w:t>Menu categories are bagels, spreads, sandwiches, and beverages</w:t>
-      </w:r>
-    </w:p>
-    <w:p>
-      <w:pPr>
-        <w:numPr>
-          <w:ilvl w:val="1"/>
-          <w:numId w:val="2"/>
-        </w:numPr>
-        <w:spacing w:after="0"/>
-        <w:jc w:val="left"/>
-        <w:rPr>
-          <w:rFonts w:ascii="Arial" w:eastAsia="Arial" w:hAnsi="Arial" w:cs="Arial"/>
-          <w:sz w:val="24"/>
-          <w:szCs w:val="24"/>
-        </w:rPr>
-      </w:pPr>
-      <w:r>
-        <w:rPr>
-          <w:rFonts w:ascii="Arial" w:eastAsia="Arial" w:hAnsi="Arial" w:cs="Arial"/>
-          <w:sz w:val="24"/>
-          <w:szCs w:val="24"/>
-        </w:rPr>
-        <w:t>No premade combos</w:t>
-      </w:r>
-      <w:r>
-        <w:rPr>
-          <w:rFonts w:ascii="Arial" w:eastAsia="Arial" w:hAnsi="Arial" w:cs="Arial"/>
-          <w:sz w:val="24"/>
-          <w:szCs w:val="24"/>
-        </w:rPr>
-        <w:t>,</w:t>
-      </w:r>
-      <w:r>
-        <w:rPr>
-          <w:rFonts w:ascii="Arial" w:eastAsia="Arial" w:hAnsi="Arial" w:cs="Arial"/>
-          <w:sz w:val="24"/>
-          <w:szCs w:val="24"/>
-        </w:rPr>
-        <w:t xml:space="preserve"> all items are sold individually</w:t>
-      </w:r>
-    </w:p>
-    <w:p>
-      <w:pPr>
-        <w:numPr>
-          <w:ilvl w:val="0"/>
-          <w:numId w:val="2"/>
-        </w:numPr>
-        <w:spacing w:after="0"/>
-        <w:jc w:val="left"/>
-        <w:rPr>
-          <w:rFonts w:ascii="Arial" w:eastAsia="Arial" w:hAnsi="Arial" w:cs="Arial"/>
-          <w:b/>
-          <w:sz w:val="24"/>
-          <w:szCs w:val="24"/>
-        </w:rPr>
-      </w:pPr>
-      <w:r>
-        <w:rPr>
-          <w:rFonts w:ascii="Arial" w:eastAsia="Arial" w:hAnsi="Arial" w:cs="Arial"/>
-          <w:b/>
-          <w:sz w:val="24"/>
-          <w:szCs w:val="24"/>
-        </w:rPr>
-        <w:t>Orders</w:t>
-      </w:r>
-    </w:p>
-    <w:p>
-      <w:pPr>
-        <w:numPr>
-          <w:ilvl w:val="1"/>
-          <w:numId w:val="2"/>
-        </w:numPr>
-        <w:spacing w:after="0"/>
-        <w:jc w:val="left"/>
-        <w:rPr>
-          <w:rFonts w:ascii="Arial" w:eastAsia="Arial" w:hAnsi="Arial" w:cs="Arial"/>
-          <w:sz w:val="24"/>
-          <w:szCs w:val="24"/>
-        </w:rPr>
-      </w:pPr>
-      <w:r>
-        <w:rPr>
-          <w:rFonts w:ascii="Arial" w:eastAsia="Arial" w:hAnsi="Arial" w:cs="Arial"/>
-          <w:sz w:val="24"/>
-          <w:szCs w:val="24"/>
-        </w:rPr>
-        <w:t>Pick up times for an order may be specified</w:t>
-      </w:r>
-    </w:p>
-    <w:p>
-      <w:pPr>
-        <w:numPr>
-          <w:ilvl w:val="2"/>
-          <w:numId w:val="2"/>
-        </w:numPr>
-        <w:spacing w:after="0"/>
-        <w:jc w:val="left"/>
-        <w:rPr>
-          <w:rFonts w:ascii="Arial" w:eastAsia="Arial" w:hAnsi="Arial" w:cs="Arial"/>
-          <w:sz w:val="24"/>
-          <w:szCs w:val="24"/>
-        </w:rPr>
-      </w:pPr>
-      <w:r>
-        <w:rPr>
-          <w:rFonts w:ascii="Arial" w:eastAsia="Arial" w:hAnsi="Arial" w:cs="Arial"/>
-          <w:sz w:val="24"/>
-          <w:szCs w:val="24"/>
-        </w:rPr>
-        <w:t>Orders can only be placed one week in advance</w:t>
-      </w:r>
-    </w:p>
-    <w:p>
-      <w:pPr>
-        <w:numPr>
-          <w:ilvl w:val="2"/>
-          <w:numId w:val="2"/>
-        </w:numPr>
-        <w:spacing w:after="0"/>
-        <w:jc w:val="left"/>
-        <w:rPr>
-          <w:rFonts w:ascii="Arial" w:eastAsia="Arial" w:hAnsi="Arial" w:cs="Arial"/>
-          <w:sz w:val="24"/>
-          <w:szCs w:val="24"/>
-        </w:rPr>
-      </w:pPr>
-      <w:r>
-        <w:rPr>
-          <w:rFonts w:ascii="Arial" w:eastAsia="Arial" w:hAnsi="Arial" w:cs="Arial"/>
-          <w:sz w:val="24"/>
-          <w:szCs w:val="24"/>
-        </w:rPr>
-        <w:t>Orders without a specified pickup time will have a pickup time of when the order was placed plus 10 minutes</w:t>
-      </w:r>
-    </w:p>
-    <w:p>
-      <w:pPr>
-        <w:numPr>
-          <w:ilvl w:val="1"/>
-          <w:numId w:val="2"/>
-        </w:numPr>
-        <w:spacing w:after="0"/>
-        <w:jc w:val="left"/>
-        <w:rPr>
-          <w:rFonts w:ascii="Arial" w:eastAsia="Arial" w:hAnsi="Arial" w:cs="Arial"/>
-          <w:sz w:val="24"/>
-          <w:szCs w:val="24"/>
-        </w:rPr>
-      </w:pPr>
-      <w:r>
-        <w:rPr>
-          <w:rFonts w:ascii="Arial" w:eastAsia="Arial" w:hAnsi="Arial" w:cs="Arial"/>
-          <w:sz w:val="24"/>
-          <w:szCs w:val="24"/>
-        </w:rPr>
-        <w:t>Orders not picked up within 30 minutes of being ready are discarded</w:t>
-      </w:r>
-    </w:p>
-    <w:p>
-      <w:pPr>
-        <w:numPr>
-          <w:ilvl w:val="0"/>
-          <w:numId w:val="2"/>
-        </w:numPr>
-        <w:spacing w:after="0"/>
-        <w:jc w:val="left"/>
-        <w:rPr>
-          <w:rFonts w:ascii="Arial" w:eastAsia="Arial" w:hAnsi="Arial" w:cs="Arial"/>
-          <w:b/>
-          <w:sz w:val="24"/>
-          <w:szCs w:val="24"/>
-        </w:rPr>
-      </w:pPr>
-      <w:r>
-        <w:rPr>
-          <w:rFonts w:ascii="Arial" w:eastAsia="Arial" w:hAnsi="Arial" w:cs="Arial"/>
-          <w:b/>
-          <w:sz w:val="24"/>
-          <w:szCs w:val="24"/>
-        </w:rPr>
-        <w:t>Inventory</w:t>
-      </w:r>
-    </w:p>
-    <w:p>
-      <w:pPr>
-        <w:numPr>
-          <w:ilvl w:val="1"/>
-          <w:numId w:val="2"/>
-        </w:numPr>
-        <w:spacing w:after="0"/>
-        <w:jc w:val="left"/>
-        <w:rPr>
-          <w:rFonts w:ascii="Arial" w:eastAsia="Arial" w:hAnsi="Arial" w:cs="Arial"/>
-          <w:sz w:val="24"/>
-          <w:szCs w:val="24"/>
-        </w:rPr>
-      </w:pPr>
-      <w:r>
-        <w:rPr>
-          <w:rFonts w:ascii="Arial" w:eastAsia="Arial" w:hAnsi="Arial" w:cs="Arial"/>
-          <w:sz w:val="24"/>
-          <w:szCs w:val="24"/>
-        </w:rPr>
-        <w:t>Items ordered for are the same as items sold on the menu</w:t>
-      </w:r>
-    </w:p>
-    <w:p>
-      <w:pPr>
-        <w:numPr>
-          <w:ilvl w:val="1"/>
-          <w:numId w:val="2"/>
-        </w:numPr>
-        <w:spacing w:after="0"/>
-        <w:jc w:val="left"/>
-        <w:rPr>
-          <w:rFonts w:ascii="Arial" w:eastAsia="Arial" w:hAnsi="Arial" w:cs="Arial"/>
-          <w:sz w:val="24"/>
-          <w:szCs w:val="24"/>
-        </w:rPr>
-      </w:pPr>
-      <w:r>
-        <w:rPr>
-          <w:rFonts w:ascii="Arial" w:eastAsia="Arial" w:hAnsi="Arial" w:cs="Arial"/>
-          <w:sz w:val="24"/>
-          <w:szCs w:val="24"/>
-        </w:rPr>
-        <w:t>Each item can be ordered individually</w:t>
-      </w:r>
-    </w:p>
-    <w:p>
-      <w:pPr>
-        <w:numPr>
-          <w:ilvl w:val="1"/>
-          <w:numId w:val="2"/>
-        </w:numPr>
-        <w:spacing w:after="0"/>
-        <w:jc w:val="left"/>
-        <w:rPr>
-          <w:rFonts w:ascii="Arial" w:eastAsia="Arial" w:hAnsi="Arial" w:cs="Arial"/>
-          <w:sz w:val="24"/>
-          <w:szCs w:val="24"/>
-        </w:rPr>
-      </w:pPr>
-      <w:r>
-        <w:rPr>
-          <w:rFonts w:ascii="Arial" w:eastAsia="Arial" w:hAnsi="Arial" w:cs="Arial"/>
-          <w:sz w:val="24"/>
-          <w:szCs w:val="24"/>
-        </w:rPr>
-        <w:t>Provide an analytics screen</w:t>
-      </w:r>
-    </w:p>
-    <w:p>
-      <w:pPr>
-        <w:numPr>
-          <w:ilvl w:val="2"/>
-          <w:numId w:val="2"/>
-        </w:numPr>
-        <w:spacing w:after="0"/>
-        <w:jc w:val="left"/>
-        <w:rPr>
-          <w:rFonts w:ascii="Arial" w:eastAsia="Arial" w:hAnsi="Arial" w:cs="Arial"/>
-          <w:sz w:val="24"/>
-          <w:szCs w:val="24"/>
-        </w:rPr>
-      </w:pPr>
-      <w:r>
-        <w:rPr>
-          <w:rFonts w:ascii="Arial" w:eastAsia="Arial" w:hAnsi="Arial" w:cs="Arial"/>
-          <w:sz w:val="24"/>
-          <w:szCs w:val="24"/>
-        </w:rPr>
-        <w:t>See what items need to be ordered</w:t>
-      </w:r>
-    </w:p>
-    <w:p>
-      <w:pPr>
-        <w:numPr>
-          <w:ilvl w:val="2"/>
-          <w:numId w:val="2"/>
-        </w:numPr>
-        <w:spacing w:after="0"/>
-        <w:jc w:val="left"/>
-        <w:rPr>
-          <w:rFonts w:ascii="Arial" w:eastAsia="Arial" w:hAnsi="Arial" w:cs="Arial"/>
-          <w:sz w:val="24"/>
-          <w:szCs w:val="24"/>
-        </w:rPr>
-      </w:pPr>
-      <w:r>
-        <w:rPr>
-          <w:rFonts w:ascii="Arial" w:eastAsia="Arial" w:hAnsi="Arial" w:cs="Arial"/>
-          <w:sz w:val="24"/>
-          <w:szCs w:val="24"/>
-        </w:rPr>
-        <w:t xml:space="preserve">See the sale figures of each item </w:t>
-      </w:r>
-    </w:p>
-    <w:p>
-      <w:pPr>
-        <w:numPr>
-          <w:ilvl w:val="0"/>
-          <w:numId w:val="2"/>
-        </w:numPr>
-        <w:spacing w:after="0"/>
-        <w:jc w:val="left"/>
-        <w:rPr>
-          <w:rFonts w:ascii="Arial" w:eastAsia="Arial" w:hAnsi="Arial" w:cs="Arial"/>
-          <w:b/>
-          <w:sz w:val="24"/>
-          <w:szCs w:val="24"/>
-        </w:rPr>
-      </w:pPr>
-      <w:r>
-        <w:rPr>
-          <w:rFonts w:ascii="Arial" w:eastAsia="Arial" w:hAnsi="Arial" w:cs="Arial"/>
-          <w:b/>
-          <w:sz w:val="24"/>
-          <w:szCs w:val="24"/>
-        </w:rPr>
-        <w:t>Existing Customers</w:t>
-      </w:r>
-    </w:p>
-    <w:p>
-      <w:pPr>
-        <w:numPr>
-          <w:ilvl w:val="1"/>
-          <w:numId w:val="2"/>
-        </w:numPr>
-        <w:spacing w:after="0"/>
-        <w:jc w:val="left"/>
-        <w:rPr>
-          <w:rFonts w:ascii="Arial" w:eastAsia="Arial" w:hAnsi="Arial" w:cs="Arial"/>
-          <w:sz w:val="24"/>
-          <w:szCs w:val="24"/>
-        </w:rPr>
-      </w:pPr>
-      <w:r>
-        <w:rPr>
-          <w:rFonts w:ascii="Arial" w:eastAsia="Arial" w:hAnsi="Arial" w:cs="Arial"/>
-          <w:sz w:val="24"/>
-          <w:szCs w:val="24"/>
-        </w:rPr>
-        <w:t>Integrate existing customers into the new system</w:t>
-      </w:r>
-    </w:p>
-    <w:p>
-      <w:pPr>
-        <w:numPr>
-          <w:ilvl w:val="2"/>
-          <w:numId w:val="2"/>
-        </w:numPr>
-        <w:spacing w:after="0"/>
-        <w:jc w:val="left"/>
-        <w:rPr>
-          <w:rFonts w:ascii="Arial" w:eastAsia="Arial" w:hAnsi="Arial" w:cs="Arial"/>
-          <w:sz w:val="24"/>
-          <w:szCs w:val="24"/>
-        </w:rPr>
-      </w:pPr>
-      <w:r>
-        <w:rPr>
-          <w:rFonts w:ascii="Arial" w:eastAsia="Arial" w:hAnsi="Arial" w:cs="Arial"/>
-          <w:sz w:val="24"/>
-          <w:szCs w:val="24"/>
-        </w:rPr>
-        <w:lastRenderedPageBreak/>
-        <w:t>Waiting for details, currently unknown how this existing database looks</w:t>
-      </w:r>
-    </w:p>
-    <w:p>
-      <w:pPr>
-        <w:spacing w:after="0"/>
-        <w:ind w:left="2160"/>
-        <w:jc w:val="left"/>
-        <w:rPr>
-          <w:rFonts w:ascii="Arial" w:eastAsia="Arial" w:hAnsi="Arial" w:cs="Arial"/>
-          <w:b/>
-          <w:sz w:val="24"/>
-          <w:szCs w:val="24"/>
-        </w:rPr>
-      </w:pPr>
     </w:p>
     <w:p>
       <w:pPr>
@@ -2185,7 +1969,16 @@
           <w:sz w:val="24"/>
           <w:szCs w:val="24"/>
         </w:rPr>
-        <w:t>be implementation and unit testing (due 11/14/20). And the Fourth one will be presenting the finished product to the customer (due 12/5/20).</w:t>
+        <w:t xml:space="preserve">be implementation and unit </w:t>
+      </w:r>
+      <w:r>
+        <w:rPr>
+          <w:rFonts w:ascii="Arial" w:eastAsia="Arial" w:hAnsi="Arial" w:cs="Arial"/>
+          <w:sz w:val="24"/>
+          <w:szCs w:val="24"/>
+        </w:rPr>
+        <w:lastRenderedPageBreak/>
+        <w:t>testing (due 11/14/20). And the Fourth one will be presenting the finished product to the customer (due 12/5/20).</w:t>
       </w:r>
     </w:p>
     <w:p>

</xml_diff>